<commit_message>
Added some thread related files
</commit_message>
<xml_diff>
--- a/C++ Interview.docx
+++ b/C++ Interview.docx
@@ -1,6 +1,7 @@
 
 <file path=word/document.xml><?xml version="1.0" encoding="utf-8"?>
 <w:document xmlns:wpc="http://schemas.microsoft.com/office/word/2010/wordprocessingCanvas" xmlns:mc="http://schemas.openxmlformats.org/markup-compatibility/2006" xmlns:o="urn:schemas-microsoft-com:office:office" xmlns:r="http://schemas.openxmlformats.org/officeDocument/2006/relationships" xmlns:m="http://schemas.openxmlformats.org/officeDocument/2006/math" xmlns:v="urn:schemas-microsoft-com:vml" xmlns:wp14="http://schemas.microsoft.com/office/word/2010/wordprocessingDrawing" xmlns:wp="http://schemas.openxmlformats.org/drawingml/2006/wordprocessingDrawing" xmlns:w10="urn:schemas-microsoft-com:office:word" xmlns:w="http://schemas.openxmlformats.org/wordprocessingml/2006/main" xmlns:w14="http://schemas.microsoft.com/office/word/2010/wordml" xmlns:w15="http://schemas.microsoft.com/office/word/2012/wordml" xmlns:wpg="http://schemas.microsoft.com/office/word/2010/wordprocessingGroup" xmlns:wpi="http://schemas.microsoft.com/office/word/2010/wordprocessingInk" xmlns:wne="http://schemas.microsoft.com/office/word/2006/wordml" xmlns:wps="http://schemas.microsoft.com/office/word/2010/wordprocessingShape" mc:Ignorable="w14 w15 wp14">
+  <w:background w:color="000000" w:themeColor="text1"/>
   <w:body>
     <w:p>
       <w:pPr>
@@ -35,8 +36,6 @@
         </w:rPr>
         <w:softHyphen/>
       </w:r>
-      <w:bookmarkStart w:id="0" w:name="_GoBack"/>
-      <w:bookmarkEnd w:id="0"/>
       <w:r>
         <w:rPr>
           <w:rFonts w:ascii="Verdana" w:hAnsi="Verdana"/>
@@ -1320,7 +1319,7 @@
                     </pic:cNvPicPr>
                   </pic:nvPicPr>
                   <pic:blipFill>
-                    <a:blip r:embed="rId5">
+                    <a:blip r:embed="rId6">
                       <a:extLst>
                         <a:ext uri="{28A0092B-C50C-407E-A947-70E740481C1C}">
                           <a14:useLocalDpi xmlns:a14="http://schemas.microsoft.com/office/drawing/2010/main" val="0"/>
@@ -1371,7 +1370,7 @@
         </w:rPr>
         <w:t xml:space="preserve">Ref : </w:t>
       </w:r>
-      <w:hyperlink r:id="rId6" w:history="1">
+      <w:hyperlink r:id="rId7" w:history="1">
         <w:r>
           <w:rPr>
             <w:rStyle w:val="Hyperlink"/>
@@ -7708,6 +7707,17 @@
         </w:rPr>
         <w:t>What is difference between semaphore and monitor?</w:t>
       </w:r>
+    </w:p>
+    <w:p>
+      <w:pPr>
+        <w:rPr>
+          <w:rFonts w:ascii="Verdana" w:hAnsi="Verdana"/>
+          <w:sz w:val="20"/>
+          <w:szCs w:val="20"/>
+        </w:rPr>
+      </w:pPr>
+      <w:bookmarkStart w:id="0" w:name="_GoBack"/>
+      <w:bookmarkEnd w:id="0"/>
     </w:p>
     <w:sectPr>
       <w:pgSz w:w="12240" w:h="15840"/>
@@ -9201,4 +9211,16 @@
     </a:ext>
   </a:extLst>
 </a:theme>
+</file>
+
+<file path=customXml/item1.xml><?xml version="1.0" encoding="utf-8"?>
+<b:Sources xmlns:b="http://schemas.openxmlformats.org/officeDocument/2006/bibliography" xmlns="http://schemas.openxmlformats.org/officeDocument/2006/bibliography" SelectedStyle="\APASixthEditionOfficeOnline.xsl" StyleName="APA" Version="6"/>
+</file>
+
+<file path=customXml/itemProps1.xml><?xml version="1.0" encoding="utf-8"?>
+<ds:datastoreItem xmlns:ds="http://schemas.openxmlformats.org/officeDocument/2006/customXml" ds:itemID="{F0995E78-0158-44D9-A266-863B7FCF8C6F}">
+  <ds:schemaRefs>
+    <ds:schemaRef ds:uri="http://schemas.openxmlformats.org/officeDocument/2006/bibliography"/>
+  </ds:schemaRefs>
+</ds:datastoreItem>
 </file>
</xml_diff>

<commit_message>
Added some more answers
</commit_message>
<xml_diff>
--- a/C++ Interview.docx
+++ b/C++ Interview.docx
@@ -1,7 +1,6 @@
 
 <file path=word/document.xml><?xml version="1.0" encoding="utf-8"?>
 <w:document xmlns:wpc="http://schemas.microsoft.com/office/word/2010/wordprocessingCanvas" xmlns:mc="http://schemas.openxmlformats.org/markup-compatibility/2006" xmlns:o="urn:schemas-microsoft-com:office:office" xmlns:r="http://schemas.openxmlformats.org/officeDocument/2006/relationships" xmlns:m="http://schemas.openxmlformats.org/officeDocument/2006/math" xmlns:v="urn:schemas-microsoft-com:vml" xmlns:wp14="http://schemas.microsoft.com/office/word/2010/wordprocessingDrawing" xmlns:wp="http://schemas.openxmlformats.org/drawingml/2006/wordprocessingDrawing" xmlns:w10="urn:schemas-microsoft-com:office:word" xmlns:w="http://schemas.openxmlformats.org/wordprocessingml/2006/main" xmlns:w14="http://schemas.microsoft.com/office/word/2010/wordml" xmlns:w15="http://schemas.microsoft.com/office/word/2012/wordml" xmlns:wpg="http://schemas.microsoft.com/office/word/2010/wordprocessingGroup" xmlns:wpi="http://schemas.microsoft.com/office/word/2010/wordprocessingInk" xmlns:wne="http://schemas.microsoft.com/office/word/2006/wordml" xmlns:wps="http://schemas.microsoft.com/office/word/2010/wordprocessingShape" mc:Ignorable="w14 w15 wp14">
-  <w:background w:color="000000" w:themeColor="text1"/>
   <w:body>
     <w:p>
       <w:pPr>
@@ -14,6 +13,8 @@
           <w:szCs w:val="32"/>
         </w:rPr>
       </w:pPr>
+      <w:bookmarkStart w:id="0" w:name="_GoBack"/>
+      <w:bookmarkEnd w:id="0"/>
       <w:r>
         <w:rPr>
           <w:rFonts w:ascii="Verdana" w:hAnsi="Verdana"/>
@@ -374,12 +375,28 @@
           <w:rFonts w:ascii="Verdana" w:hAnsi="Verdana"/>
         </w:rPr>
       </w:pPr>
-      <w:r>
-        <w:rPr>
-          <w:rFonts w:ascii="Verdana" w:hAnsi="Verdana"/>
-        </w:rPr>
-        <w:t>unordered_map, unordered_set</w:t>
-      </w:r>
+      <w:proofErr w:type="spellStart"/>
+      <w:r>
+        <w:rPr>
+          <w:rFonts w:ascii="Verdana" w:hAnsi="Verdana"/>
+        </w:rPr>
+        <w:t>unordered_map</w:t>
+      </w:r>
+      <w:proofErr w:type="spellEnd"/>
+      <w:r>
+        <w:rPr>
+          <w:rFonts w:ascii="Verdana" w:hAnsi="Verdana"/>
+        </w:rPr>
+        <w:t xml:space="preserve">, </w:t>
+      </w:r>
+      <w:proofErr w:type="spellStart"/>
+      <w:r>
+        <w:rPr>
+          <w:rFonts w:ascii="Verdana" w:hAnsi="Verdana"/>
+        </w:rPr>
+        <w:t>unordered_set</w:t>
+      </w:r>
+      <w:proofErr w:type="spellEnd"/>
     </w:p>
     <w:p>
       <w:pPr>
@@ -1018,184 +1035,358 @@
           <w:bCs/>
         </w:rPr>
       </w:pPr>
+      <w:proofErr w:type="spellStart"/>
       <w:r>
         <w:rPr>
           <w:rFonts w:ascii="Verdana" w:hAnsi="Verdana"/>
           <w:b/>
           <w:bCs/>
         </w:rPr>
-        <w:t>std::mutex</w:t>
-      </w:r>
-    </w:p>
-    <w:p>
-      <w:pPr>
-        <w:pStyle w:val="ListParagraph"/>
-        <w:numPr>
-          <w:ilvl w:val="0"/>
-          <w:numId w:val="2"/>
-        </w:numPr>
+        <w:t>std</w:t>
+      </w:r>
+      <w:proofErr w:type="spellEnd"/>
+      <w:r>
         <w:rPr>
           <w:rFonts w:ascii="Verdana" w:hAnsi="Verdana"/>
           <w:b/>
           <w:bCs/>
         </w:rPr>
-      </w:pPr>
-      <w:r>
+        <w:t>::mutex</w:t>
+      </w:r>
+    </w:p>
+    <w:p>
+      <w:pPr>
+        <w:pStyle w:val="ListParagraph"/>
+        <w:numPr>
+          <w:ilvl w:val="0"/>
+          <w:numId w:val="2"/>
+        </w:numPr>
         <w:rPr>
           <w:rFonts w:ascii="Verdana" w:hAnsi="Verdana"/>
           <w:b/>
           <w:bCs/>
         </w:rPr>
-        <w:t>std::timed_mutex</w:t>
-      </w:r>
-    </w:p>
-    <w:p>
-      <w:pPr>
-        <w:pStyle w:val="ListParagraph"/>
-        <w:numPr>
-          <w:ilvl w:val="0"/>
-          <w:numId w:val="2"/>
-        </w:numPr>
+      </w:pPr>
+      <w:proofErr w:type="spellStart"/>
+      <w:r>
         <w:rPr>
           <w:rFonts w:ascii="Verdana" w:hAnsi="Verdana"/>
           <w:b/>
           <w:bCs/>
         </w:rPr>
-      </w:pPr>
+        <w:t>std</w:t>
+      </w:r>
+      <w:proofErr w:type="spellEnd"/>
       <w:r>
         <w:rPr>
           <w:rFonts w:ascii="Verdana" w:hAnsi="Verdana"/>
           <w:b/>
           <w:bCs/>
         </w:rPr>
-        <w:t>std::recursive_mutex</w:t>
-      </w:r>
-    </w:p>
-    <w:p>
-      <w:pPr>
-        <w:pStyle w:val="ListParagraph"/>
-        <w:numPr>
-          <w:ilvl w:val="0"/>
-          <w:numId w:val="2"/>
-        </w:numPr>
+        <w:t>::</w:t>
+      </w:r>
+      <w:proofErr w:type="spellStart"/>
+      <w:r>
         <w:rPr>
           <w:rFonts w:ascii="Verdana" w:hAnsi="Verdana"/>
           <w:b/>
           <w:bCs/>
         </w:rPr>
-      </w:pPr>
-      <w:r>
+        <w:t>timed_mutex</w:t>
+      </w:r>
+      <w:proofErr w:type="spellEnd"/>
+    </w:p>
+    <w:p>
+      <w:pPr>
+        <w:pStyle w:val="ListParagraph"/>
+        <w:numPr>
+          <w:ilvl w:val="0"/>
+          <w:numId w:val="2"/>
+        </w:numPr>
         <w:rPr>
           <w:rFonts w:ascii="Verdana" w:hAnsi="Verdana"/>
           <w:b/>
           <w:bCs/>
         </w:rPr>
-        <w:t>std::recursive_timed_mutex</w:t>
-      </w:r>
-    </w:p>
-    <w:p>
-      <w:pPr>
-        <w:pStyle w:val="ListParagraph"/>
-        <w:numPr>
-          <w:ilvl w:val="0"/>
-          <w:numId w:val="2"/>
-        </w:numPr>
+      </w:pPr>
+      <w:proofErr w:type="spellStart"/>
+      <w:r>
         <w:rPr>
           <w:rFonts w:ascii="Verdana" w:hAnsi="Verdana"/>
           <w:b/>
           <w:bCs/>
         </w:rPr>
-      </w:pPr>
+        <w:t>std</w:t>
+      </w:r>
+      <w:proofErr w:type="spellEnd"/>
       <w:r>
         <w:rPr>
           <w:rFonts w:ascii="Verdana" w:hAnsi="Verdana"/>
           <w:b/>
           <w:bCs/>
         </w:rPr>
-        <w:t>std::shared_timed_mutex</w:t>
-      </w:r>
-    </w:p>
-    <w:p>
-      <w:pPr>
+        <w:t>::</w:t>
+      </w:r>
+      <w:proofErr w:type="spellStart"/>
+      <w:r>
         <w:rPr>
           <w:rFonts w:ascii="Verdana" w:hAnsi="Verdana"/>
           <w:b/>
           <w:bCs/>
         </w:rPr>
-      </w:pPr>
-      <w:r>
+        <w:t>recursive_mutex</w:t>
+      </w:r>
+      <w:proofErr w:type="spellEnd"/>
+    </w:p>
+    <w:p>
+      <w:pPr>
+        <w:pStyle w:val="ListParagraph"/>
+        <w:numPr>
+          <w:ilvl w:val="0"/>
+          <w:numId w:val="2"/>
+        </w:numPr>
         <w:rPr>
           <w:rFonts w:ascii="Verdana" w:hAnsi="Verdana"/>
           <w:b/>
           <w:bCs/>
         </w:rPr>
-        <w:t>C++ Lock types</w:t>
-      </w:r>
-    </w:p>
-    <w:p>
-      <w:pPr>
-        <w:pStyle w:val="ListParagraph"/>
-        <w:numPr>
-          <w:ilvl w:val="0"/>
-          <w:numId w:val="3"/>
-        </w:numPr>
+      </w:pPr>
+      <w:proofErr w:type="spellStart"/>
+      <w:r>
         <w:rPr>
           <w:rFonts w:ascii="Verdana" w:hAnsi="Verdana"/>
           <w:b/>
           <w:bCs/>
         </w:rPr>
-      </w:pPr>
+        <w:t>std</w:t>
+      </w:r>
+      <w:proofErr w:type="spellEnd"/>
       <w:r>
         <w:rPr>
           <w:rFonts w:ascii="Verdana" w:hAnsi="Verdana"/>
           <w:b/>
           <w:bCs/>
         </w:rPr>
-        <w:t>std::lock_guard&lt;&gt;</w:t>
-      </w:r>
-    </w:p>
-    <w:p>
-      <w:pPr>
-        <w:pStyle w:val="ListParagraph"/>
-        <w:numPr>
-          <w:ilvl w:val="0"/>
-          <w:numId w:val="3"/>
-        </w:numPr>
+        <w:t>::</w:t>
+      </w:r>
+      <w:proofErr w:type="spellStart"/>
+      <w:r>
         <w:rPr>
           <w:rFonts w:ascii="Verdana" w:hAnsi="Verdana"/>
           <w:b/>
           <w:bCs/>
         </w:rPr>
-      </w:pPr>
-      <w:r>
+        <w:t>recursive_timed_mutex</w:t>
+      </w:r>
+      <w:proofErr w:type="spellEnd"/>
+    </w:p>
+    <w:p>
+      <w:pPr>
+        <w:pStyle w:val="ListParagraph"/>
+        <w:numPr>
+          <w:ilvl w:val="0"/>
+          <w:numId w:val="2"/>
+        </w:numPr>
         <w:rPr>
           <w:rFonts w:ascii="Verdana" w:hAnsi="Verdana"/>
           <w:b/>
           <w:bCs/>
         </w:rPr>
-        <w:t>std::unique_lock&lt;&gt;</w:t>
-      </w:r>
-    </w:p>
-    <w:p>
-      <w:pPr>
-        <w:pStyle w:val="ListParagraph"/>
-        <w:numPr>
-          <w:ilvl w:val="0"/>
-          <w:numId w:val="3"/>
-        </w:numPr>
+      </w:pPr>
+      <w:proofErr w:type="spellStart"/>
+      <w:r>
         <w:rPr>
           <w:rFonts w:ascii="Verdana" w:hAnsi="Verdana"/>
           <w:b/>
           <w:bCs/>
         </w:rPr>
-      </w:pPr>
+        <w:t>std</w:t>
+      </w:r>
+      <w:proofErr w:type="spellEnd"/>
       <w:r>
         <w:rPr>
           <w:rFonts w:ascii="Verdana" w:hAnsi="Verdana"/>
           <w:b/>
           <w:bCs/>
         </w:rPr>
-        <w:t>std::shared_lock&lt;&gt;</w:t>
+        <w:t>::</w:t>
+      </w:r>
+      <w:proofErr w:type="spellStart"/>
+      <w:r>
+        <w:rPr>
+          <w:rFonts w:ascii="Verdana" w:hAnsi="Verdana"/>
+          <w:b/>
+          <w:bCs/>
+        </w:rPr>
+        <w:t>shared_timed_mutex</w:t>
+      </w:r>
+      <w:proofErr w:type="spellEnd"/>
+    </w:p>
+    <w:p>
+      <w:pPr>
+        <w:rPr>
+          <w:rFonts w:ascii="Verdana" w:hAnsi="Verdana"/>
+          <w:b/>
+          <w:bCs/>
+        </w:rPr>
+      </w:pPr>
+      <w:r>
+        <w:rPr>
+          <w:rFonts w:ascii="Verdana" w:hAnsi="Verdana"/>
+          <w:b/>
+          <w:bCs/>
+        </w:rPr>
+        <w:t>C++ Lock types</w:t>
+      </w:r>
+    </w:p>
+    <w:p>
+      <w:pPr>
+        <w:pStyle w:val="ListParagraph"/>
+        <w:numPr>
+          <w:ilvl w:val="0"/>
+          <w:numId w:val="3"/>
+        </w:numPr>
+        <w:rPr>
+          <w:rFonts w:ascii="Verdana" w:hAnsi="Verdana"/>
+          <w:b/>
+          <w:bCs/>
+        </w:rPr>
+      </w:pPr>
+      <w:proofErr w:type="spellStart"/>
+      <w:r>
+        <w:rPr>
+          <w:rFonts w:ascii="Verdana" w:hAnsi="Verdana"/>
+          <w:b/>
+          <w:bCs/>
+        </w:rPr>
+        <w:t>std</w:t>
+      </w:r>
+      <w:proofErr w:type="spellEnd"/>
+      <w:r>
+        <w:rPr>
+          <w:rFonts w:ascii="Verdana" w:hAnsi="Verdana"/>
+          <w:b/>
+          <w:bCs/>
+        </w:rPr>
+        <w:t>::</w:t>
+      </w:r>
+      <w:proofErr w:type="spellStart"/>
+      <w:r>
+        <w:rPr>
+          <w:rFonts w:ascii="Verdana" w:hAnsi="Verdana"/>
+          <w:b/>
+          <w:bCs/>
+        </w:rPr>
+        <w:t>lock_guard</w:t>
+      </w:r>
+      <w:proofErr w:type="spellEnd"/>
+      <w:r>
+        <w:rPr>
+          <w:rFonts w:ascii="Verdana" w:hAnsi="Verdana"/>
+          <w:b/>
+          <w:bCs/>
+        </w:rPr>
+        <w:t>&lt;&gt;</w:t>
+      </w:r>
+    </w:p>
+    <w:p>
+      <w:pPr>
+        <w:pStyle w:val="ListParagraph"/>
+        <w:numPr>
+          <w:ilvl w:val="0"/>
+          <w:numId w:val="3"/>
+        </w:numPr>
+        <w:rPr>
+          <w:rFonts w:ascii="Verdana" w:hAnsi="Verdana"/>
+          <w:b/>
+          <w:bCs/>
+        </w:rPr>
+      </w:pPr>
+      <w:proofErr w:type="spellStart"/>
+      <w:r>
+        <w:rPr>
+          <w:rFonts w:ascii="Verdana" w:hAnsi="Verdana"/>
+          <w:b/>
+          <w:bCs/>
+        </w:rPr>
+        <w:t>std</w:t>
+      </w:r>
+      <w:proofErr w:type="spellEnd"/>
+      <w:r>
+        <w:rPr>
+          <w:rFonts w:ascii="Verdana" w:hAnsi="Verdana"/>
+          <w:b/>
+          <w:bCs/>
+        </w:rPr>
+        <w:t>::</w:t>
+      </w:r>
+      <w:proofErr w:type="spellStart"/>
+      <w:r>
+        <w:rPr>
+          <w:rFonts w:ascii="Verdana" w:hAnsi="Verdana"/>
+          <w:b/>
+          <w:bCs/>
+        </w:rPr>
+        <w:t>unique_lock</w:t>
+      </w:r>
+      <w:proofErr w:type="spellEnd"/>
+      <w:r>
+        <w:rPr>
+          <w:rFonts w:ascii="Verdana" w:hAnsi="Verdana"/>
+          <w:b/>
+          <w:bCs/>
+        </w:rPr>
+        <w:t>&lt;&gt;</w:t>
+      </w:r>
+    </w:p>
+    <w:p>
+      <w:pPr>
+        <w:pStyle w:val="ListParagraph"/>
+        <w:numPr>
+          <w:ilvl w:val="0"/>
+          <w:numId w:val="3"/>
+        </w:numPr>
+        <w:rPr>
+          <w:rFonts w:ascii="Verdana" w:hAnsi="Verdana"/>
+          <w:b/>
+          <w:bCs/>
+        </w:rPr>
+      </w:pPr>
+      <w:proofErr w:type="spellStart"/>
+      <w:r>
+        <w:rPr>
+          <w:rFonts w:ascii="Verdana" w:hAnsi="Verdana"/>
+          <w:b/>
+          <w:bCs/>
+        </w:rPr>
+        <w:t>std</w:t>
+      </w:r>
+      <w:proofErr w:type="spellEnd"/>
+      <w:r>
+        <w:rPr>
+          <w:rFonts w:ascii="Verdana" w:hAnsi="Verdana"/>
+          <w:b/>
+          <w:bCs/>
+        </w:rPr>
+        <w:t>::</w:t>
+      </w:r>
+      <w:proofErr w:type="spellStart"/>
+      <w:r>
+        <w:rPr>
+          <w:rFonts w:ascii="Verdana" w:hAnsi="Verdana"/>
+          <w:b/>
+          <w:bCs/>
+        </w:rPr>
+        <w:t>shared_lock</w:t>
+      </w:r>
+      <w:proofErr w:type="spellEnd"/>
+      <w:r>
+        <w:rPr>
+          <w:rFonts w:ascii="Verdana" w:hAnsi="Verdana"/>
+          <w:b/>
+          <w:bCs/>
+        </w:rPr>
+        <w:t>&lt;&gt;</w:t>
       </w:r>
     </w:p>
     <w:p>
@@ -1253,21 +1444,85 @@
         <w:rPr>
           <w:rFonts w:ascii="Verdana" w:hAnsi="Verdana"/>
         </w:rPr>
-        <w:t>A single std::mutex with calls to lock() and unlock()</w:t>
-      </w:r>
-    </w:p>
-    <w:p>
-      <w:pPr>
-        <w:rPr>
-          <w:rFonts w:ascii="Verdana" w:hAnsi="Verdana"/>
-        </w:rPr>
-      </w:pPr>
-      <w:r>
-        <w:rPr>
-          <w:rFonts w:ascii="Verdana" w:hAnsi="Verdana"/>
-        </w:rPr>
-        <w:t>A single std::mutex locked with std::lock_guard</w:t>
-      </w:r>
+        <w:t xml:space="preserve">A single </w:t>
+      </w:r>
+      <w:proofErr w:type="spellStart"/>
+      <w:r>
+        <w:rPr>
+          <w:rFonts w:ascii="Verdana" w:hAnsi="Verdana"/>
+        </w:rPr>
+        <w:t>std</w:t>
+      </w:r>
+      <w:proofErr w:type="spellEnd"/>
+      <w:r>
+        <w:rPr>
+          <w:rFonts w:ascii="Verdana" w:hAnsi="Verdana"/>
+        </w:rPr>
+        <w:t xml:space="preserve">::mutex with calls to </w:t>
+      </w:r>
+      <w:proofErr w:type="gramStart"/>
+      <w:r>
+        <w:rPr>
+          <w:rFonts w:ascii="Verdana" w:hAnsi="Verdana"/>
+        </w:rPr>
+        <w:t>lock(</w:t>
+      </w:r>
+      <w:proofErr w:type="gramEnd"/>
+      <w:r>
+        <w:rPr>
+          <w:rFonts w:ascii="Verdana" w:hAnsi="Verdana"/>
+        </w:rPr>
+        <w:t>) and unlock()</w:t>
+      </w:r>
+    </w:p>
+    <w:p>
+      <w:pPr>
+        <w:rPr>
+          <w:rFonts w:ascii="Verdana" w:hAnsi="Verdana"/>
+        </w:rPr>
+      </w:pPr>
+      <w:r>
+        <w:rPr>
+          <w:rFonts w:ascii="Verdana" w:hAnsi="Verdana"/>
+        </w:rPr>
+        <w:t xml:space="preserve">A single </w:t>
+      </w:r>
+      <w:proofErr w:type="spellStart"/>
+      <w:r>
+        <w:rPr>
+          <w:rFonts w:ascii="Verdana" w:hAnsi="Verdana"/>
+        </w:rPr>
+        <w:t>std</w:t>
+      </w:r>
+      <w:proofErr w:type="spellEnd"/>
+      <w:r>
+        <w:rPr>
+          <w:rFonts w:ascii="Verdana" w:hAnsi="Verdana"/>
+        </w:rPr>
+        <w:t xml:space="preserve">::mutex locked with </w:t>
+      </w:r>
+      <w:proofErr w:type="spellStart"/>
+      <w:r>
+        <w:rPr>
+          <w:rFonts w:ascii="Verdana" w:hAnsi="Verdana"/>
+        </w:rPr>
+        <w:t>std</w:t>
+      </w:r>
+      <w:proofErr w:type="spellEnd"/>
+      <w:r>
+        <w:rPr>
+          <w:rFonts w:ascii="Verdana" w:hAnsi="Verdana"/>
+        </w:rPr>
+        <w:t>::</w:t>
+      </w:r>
+      <w:proofErr w:type="spellStart"/>
+      <w:r>
+        <w:rPr>
+          <w:rFonts w:ascii="Verdana" w:hAnsi="Verdana"/>
+        </w:rPr>
+        <w:t>lock_guard</w:t>
+      </w:r>
+      <w:proofErr w:type="spellEnd"/>
     </w:p>
     <w:p>
       <w:pPr>
@@ -1364,11 +1619,19 @@
           <w:rFonts w:ascii="Verdana" w:hAnsi="Verdana"/>
         </w:rPr>
       </w:pPr>
-      <w:r>
-        <w:rPr>
-          <w:rFonts w:ascii="Verdana" w:hAnsi="Verdana"/>
-        </w:rPr>
-        <w:t xml:space="preserve">Ref : </w:t>
+      <w:proofErr w:type="gramStart"/>
+      <w:r>
+        <w:rPr>
+          <w:rFonts w:ascii="Verdana" w:hAnsi="Verdana"/>
+        </w:rPr>
+        <w:t>Ref :</w:t>
+      </w:r>
+      <w:proofErr w:type="gramEnd"/>
+      <w:r>
+        <w:rPr>
+          <w:rFonts w:ascii="Verdana" w:hAnsi="Verdana"/>
+        </w:rPr>
+        <w:t xml:space="preserve"> </w:t>
       </w:r>
       <w:hyperlink r:id="rId7" w:history="1">
         <w:r>
@@ -3225,7 +3488,21 @@
         <w:rPr>
           <w:rFonts w:ascii="Verdana" w:hAnsi="Verdana"/>
         </w:rPr>
-        <w:t>What are namespaces? What is koening lookup? How it is useful?</w:t>
+        <w:t xml:space="preserve">What are namespaces? What is </w:t>
+      </w:r>
+      <w:proofErr w:type="spellStart"/>
+      <w:r>
+        <w:rPr>
+          <w:rFonts w:ascii="Verdana" w:hAnsi="Verdana"/>
+        </w:rPr>
+        <w:t>koening</w:t>
+      </w:r>
+      <w:proofErr w:type="spellEnd"/>
+      <w:r>
+        <w:rPr>
+          <w:rFonts w:ascii="Verdana" w:hAnsi="Verdana"/>
+        </w:rPr>
+        <w:t xml:space="preserve"> lookup? How it is useful?</w:t>
       </w:r>
     </w:p>
     <w:p>
@@ -3365,12 +3642,14 @@
           <w:rFonts w:ascii="Verdana" w:hAnsi="Verdana"/>
         </w:rPr>
       </w:pPr>
+      <w:proofErr w:type="spellStart"/>
       <w:r>
         <w:rPr>
           <w:rFonts w:ascii="Verdana" w:hAnsi="Verdana"/>
         </w:rPr>
         <w:t>Strrev</w:t>
       </w:r>
+      <w:proofErr w:type="spellEnd"/>
     </w:p>
     <w:p>
       <w:pPr>
@@ -3383,12 +3662,14 @@
           <w:rFonts w:ascii="Verdana" w:hAnsi="Verdana"/>
         </w:rPr>
       </w:pPr>
+      <w:proofErr w:type="spellStart"/>
       <w:r>
         <w:rPr>
           <w:rFonts w:ascii="Verdana" w:hAnsi="Verdana"/>
         </w:rPr>
         <w:t>Strcpy</w:t>
       </w:r>
+      <w:proofErr w:type="spellEnd"/>
     </w:p>
     <w:p>
       <w:pPr>
@@ -3401,12 +3682,14 @@
           <w:rFonts w:ascii="Verdana" w:hAnsi="Verdana"/>
         </w:rPr>
       </w:pPr>
+      <w:proofErr w:type="spellStart"/>
       <w:r>
         <w:rPr>
           <w:rFonts w:ascii="Verdana" w:hAnsi="Verdana"/>
         </w:rPr>
         <w:t>Strstr</w:t>
       </w:r>
+      <w:proofErr w:type="spellEnd"/>
     </w:p>
     <w:p>
       <w:pPr>
@@ -3419,12 +3702,14 @@
           <w:rFonts w:ascii="Verdana" w:hAnsi="Verdana"/>
         </w:rPr>
       </w:pPr>
+      <w:proofErr w:type="spellStart"/>
       <w:r>
         <w:rPr>
           <w:rFonts w:ascii="Verdana" w:hAnsi="Verdana"/>
         </w:rPr>
         <w:t>Substr</w:t>
       </w:r>
+      <w:proofErr w:type="spellEnd"/>
     </w:p>
     <w:p>
       <w:pPr>
@@ -4821,6 +5106,28 @@
           <w:sz w:val="20"/>
           <w:szCs w:val="20"/>
         </w:rPr>
+        <w:t>clone:</w:t>
+      </w:r>
+    </w:p>
+    <w:p>
+      <w:pPr>
+        <w:pStyle w:val="ListParagraph"/>
+        <w:numPr>
+          <w:ilvl w:val="1"/>
+          <w:numId w:val="5"/>
+        </w:numPr>
+        <w:rPr>
+          <w:rFonts w:ascii="Verdana" w:hAnsi="Verdana"/>
+          <w:sz w:val="20"/>
+          <w:szCs w:val="20"/>
+        </w:rPr>
+      </w:pPr>
+      <w:r>
+        <w:rPr>
+          <w:rFonts w:ascii="Verdana" w:hAnsi="Verdana"/>
+          <w:sz w:val="20"/>
+          <w:szCs w:val="20"/>
+        </w:rPr>
         <w:t>popen:</w:t>
       </w:r>
     </w:p>
@@ -4872,6 +5179,28 @@
       <w:pPr>
         <w:pStyle w:val="ListParagraph"/>
         <w:numPr>
+          <w:ilvl w:val="1"/>
+          <w:numId w:val="5"/>
+        </w:numPr>
+        <w:rPr>
+          <w:rFonts w:ascii="Verdana" w:hAnsi="Verdana"/>
+          <w:sz w:val="20"/>
+          <w:szCs w:val="20"/>
+        </w:rPr>
+      </w:pPr>
+      <w:r>
+        <w:rPr>
+          <w:rFonts w:ascii="Verdana" w:hAnsi="Verdana"/>
+          <w:sz w:val="20"/>
+          <w:szCs w:val="20"/>
+        </w:rPr>
+        <w:t>pipe:</w:t>
+      </w:r>
+    </w:p>
+    <w:p>
+      <w:pPr>
+        <w:pStyle w:val="ListParagraph"/>
+        <w:numPr>
           <w:ilvl w:val="0"/>
           <w:numId w:val="6"/>
         </w:numPr>
@@ -4911,6 +5240,14 @@
         </w:rPr>
         <w:t>pthread_create()</w:t>
       </w:r>
+      <w:r>
+        <w:rPr>
+          <w:rFonts w:ascii="Verdana" w:hAnsi="Verdana"/>
+          <w:sz w:val="20"/>
+          <w:szCs w:val="20"/>
+        </w:rPr>
+        <w:t xml:space="preserve"> </w:t>
+      </w:r>
     </w:p>
     <w:p>
       <w:pPr>
@@ -5131,7 +5468,25 @@
           <w:sz w:val="20"/>
           <w:szCs w:val="20"/>
         </w:rPr>
-        <w:t>It will be adopted by init system process. The reparenting operation occurs automatically.</w:t>
+        <w:t xml:space="preserve">It will be adopted by </w:t>
+      </w:r>
+      <w:proofErr w:type="spellStart"/>
+      <w:r>
+        <w:rPr>
+          <w:rFonts w:ascii="Verdana" w:hAnsi="Verdana"/>
+          <w:sz w:val="20"/>
+          <w:szCs w:val="20"/>
+        </w:rPr>
+        <w:t>init</w:t>
+      </w:r>
+      <w:proofErr w:type="spellEnd"/>
+      <w:r>
+        <w:rPr>
+          <w:rFonts w:ascii="Verdana" w:hAnsi="Verdana"/>
+          <w:sz w:val="20"/>
+          <w:szCs w:val="20"/>
+        </w:rPr>
+        <w:t xml:space="preserve"> system process. The reparenting operation occurs automatically.</w:t>
       </w:r>
     </w:p>
     <w:p>
@@ -5265,7 +5620,43 @@
           <w:sz w:val="20"/>
           <w:szCs w:val="20"/>
         </w:rPr>
-        <w:t>In Linux, typically daemon names ends with d e.g. sshd, syslogd etc.</w:t>
+        <w:t xml:space="preserve">In Linux, typically daemon names ends with d e.g. </w:t>
+      </w:r>
+      <w:proofErr w:type="spellStart"/>
+      <w:r>
+        <w:rPr>
+          <w:rFonts w:ascii="Verdana" w:hAnsi="Verdana"/>
+          <w:sz w:val="20"/>
+          <w:szCs w:val="20"/>
+        </w:rPr>
+        <w:t>sshd</w:t>
+      </w:r>
+      <w:proofErr w:type="spellEnd"/>
+      <w:r>
+        <w:rPr>
+          <w:rFonts w:ascii="Verdana" w:hAnsi="Verdana"/>
+          <w:sz w:val="20"/>
+          <w:szCs w:val="20"/>
+        </w:rPr>
+        <w:t xml:space="preserve">, </w:t>
+      </w:r>
+      <w:proofErr w:type="spellStart"/>
+      <w:r>
+        <w:rPr>
+          <w:rFonts w:ascii="Verdana" w:hAnsi="Verdana"/>
+          <w:sz w:val="20"/>
+          <w:szCs w:val="20"/>
+        </w:rPr>
+        <w:t>syslogd</w:t>
+      </w:r>
+      <w:proofErr w:type="spellEnd"/>
+      <w:r>
+        <w:rPr>
+          <w:rFonts w:ascii="Verdana" w:hAnsi="Verdana"/>
+          <w:sz w:val="20"/>
+          <w:szCs w:val="20"/>
+        </w:rPr>
+        <w:t xml:space="preserve"> etc.</w:t>
       </w:r>
     </w:p>
     <w:p>
@@ -5747,96 +6138,6 @@
           <w:sz w:val="20"/>
           <w:szCs w:val="20"/>
         </w:rPr>
-        <w:t xml:space="preserve">What is </w:t>
-      </w:r>
-      <w:r>
-        <w:rPr>
-          <w:rFonts w:ascii="Verdana" w:hAnsi="Verdana"/>
-          <w:sz w:val="20"/>
-          <w:szCs w:val="20"/>
-        </w:rPr>
-        <w:t>Re-entrant code</w:t>
-      </w:r>
-      <w:r>
-        <w:rPr>
-          <w:rFonts w:ascii="Verdana" w:hAnsi="Verdana"/>
-          <w:sz w:val="20"/>
-          <w:szCs w:val="20"/>
-        </w:rPr>
-        <w:t>?</w:t>
-      </w:r>
-      <w:r>
-        <w:rPr>
-          <w:rFonts w:ascii="Verdana" w:hAnsi="Verdana"/>
-          <w:sz w:val="20"/>
-          <w:szCs w:val="20"/>
-        </w:rPr>
-        <w:t xml:space="preserve"> </w:t>
-      </w:r>
-    </w:p>
-    <w:p>
-      <w:pPr>
-        <w:pStyle w:val="ListParagraph"/>
-        <w:numPr>
-          <w:ilvl w:val="0"/>
-          <w:numId w:val="5"/>
-        </w:numPr>
-        <w:rPr>
-          <w:rFonts w:ascii="Verdana" w:hAnsi="Verdana"/>
-          <w:sz w:val="20"/>
-          <w:szCs w:val="20"/>
-        </w:rPr>
-      </w:pPr>
-    </w:p>
-    <w:p>
-      <w:pPr>
-        <w:pStyle w:val="ListParagraph"/>
-        <w:numPr>
-          <w:ilvl w:val="0"/>
-          <w:numId w:val="6"/>
-        </w:numPr>
-        <w:rPr>
-          <w:rFonts w:ascii="Verdana" w:hAnsi="Verdana"/>
-          <w:sz w:val="20"/>
-          <w:szCs w:val="20"/>
-        </w:rPr>
-      </w:pPr>
-      <w:r>
-        <w:rPr>
-          <w:rFonts w:ascii="Verdana" w:hAnsi="Verdana"/>
-          <w:sz w:val="20"/>
-          <w:szCs w:val="20"/>
-        </w:rPr>
-        <w:t>What is difference between log</w:t>
-      </w:r>
-      <w:r>
-        <w:rPr>
-          <w:rFonts w:ascii="Verdana" w:hAnsi="Verdana"/>
-          <w:sz w:val="20"/>
-          <w:szCs w:val="20"/>
-        </w:rPr>
-        <w:t>ical and physical address space?</w:t>
-      </w:r>
-    </w:p>
-    <w:p>
-      <w:pPr>
-        <w:pStyle w:val="ListParagraph"/>
-        <w:numPr>
-          <w:ilvl w:val="0"/>
-          <w:numId w:val="6"/>
-        </w:numPr>
-        <w:rPr>
-          <w:rFonts w:ascii="Verdana" w:hAnsi="Verdana"/>
-          <w:sz w:val="20"/>
-          <w:szCs w:val="20"/>
-        </w:rPr>
-      </w:pPr>
-      <w:r>
-        <w:rPr>
-          <w:rFonts w:ascii="Verdana" w:hAnsi="Verdana"/>
-          <w:sz w:val="20"/>
-          <w:szCs w:val="20"/>
-        </w:rPr>
         <w:lastRenderedPageBreak/>
         <w:t xml:space="preserve">What is </w:t>
       </w:r>
@@ -5846,6 +6147,1139 @@
           <w:sz w:val="20"/>
           <w:szCs w:val="20"/>
         </w:rPr>
+        <w:t>Re-entrant code</w:t>
+      </w:r>
+      <w:r>
+        <w:rPr>
+          <w:rFonts w:ascii="Verdana" w:hAnsi="Verdana"/>
+          <w:sz w:val="20"/>
+          <w:szCs w:val="20"/>
+        </w:rPr>
+        <w:t>?</w:t>
+      </w:r>
+      <w:r>
+        <w:rPr>
+          <w:rFonts w:ascii="Verdana" w:hAnsi="Verdana"/>
+          <w:sz w:val="20"/>
+          <w:szCs w:val="20"/>
+        </w:rPr>
+        <w:t xml:space="preserve"> What is thread-safe code? What are similarity and difference between re-entrant code and thread-safe </w:t>
+      </w:r>
+      <w:r>
+        <w:rPr>
+          <w:rFonts w:ascii="Verdana" w:hAnsi="Verdana"/>
+          <w:sz w:val="20"/>
+          <w:szCs w:val="20"/>
+        </w:rPr>
+        <w:t>code?</w:t>
+      </w:r>
+      <w:r>
+        <w:rPr>
+          <w:rFonts w:ascii="Verdana" w:hAnsi="Verdana"/>
+          <w:sz w:val="20"/>
+          <w:szCs w:val="20"/>
+        </w:rPr>
+        <w:t xml:space="preserve"> </w:t>
+      </w:r>
+    </w:p>
+    <w:p>
+      <w:pPr>
+        <w:pStyle w:val="ListParagraph"/>
+        <w:numPr>
+          <w:ilvl w:val="0"/>
+          <w:numId w:val="5"/>
+        </w:numPr>
+        <w:rPr>
+          <w:rFonts w:ascii="Verdana" w:hAnsi="Verdana"/>
+          <w:sz w:val="20"/>
+          <w:szCs w:val="20"/>
+        </w:rPr>
+      </w:pPr>
+      <w:r>
+        <w:rPr>
+          <w:rFonts w:ascii="Verdana" w:hAnsi="Verdana"/>
+          <w:sz w:val="20"/>
+          <w:szCs w:val="20"/>
+        </w:rPr>
+        <w:t>In single threaded processes, only one flow of control exists, the code executed by these processes thus need not be re-entrant or thread-safe. In multithreaded programs, the same functions and the same resources may be accessed concurrently by several flows of control.</w:t>
+      </w:r>
+    </w:p>
+    <w:p>
+      <w:pPr>
+        <w:pStyle w:val="ListParagraph"/>
+        <w:numPr>
+          <w:ilvl w:val="0"/>
+          <w:numId w:val="5"/>
+        </w:numPr>
+        <w:rPr>
+          <w:rFonts w:ascii="Verdana" w:hAnsi="Verdana"/>
+          <w:sz w:val="20"/>
+          <w:szCs w:val="20"/>
+        </w:rPr>
+      </w:pPr>
+      <w:r>
+        <w:rPr>
+          <w:rFonts w:ascii="Verdana" w:hAnsi="Verdana"/>
+          <w:sz w:val="20"/>
+          <w:szCs w:val="20"/>
+        </w:rPr>
+        <w:t>To protect resource integrity, code written for multithreaded programs must be re-entrant and thread-safe.</w:t>
+      </w:r>
+    </w:p>
+    <w:p>
+      <w:pPr>
+        <w:pStyle w:val="ListParagraph"/>
+        <w:numPr>
+          <w:ilvl w:val="0"/>
+          <w:numId w:val="5"/>
+        </w:numPr>
+        <w:rPr>
+          <w:rFonts w:ascii="Verdana" w:hAnsi="Verdana"/>
+          <w:sz w:val="20"/>
+          <w:szCs w:val="20"/>
+        </w:rPr>
+      </w:pPr>
+      <w:r>
+        <w:rPr>
+          <w:rFonts w:ascii="Verdana" w:hAnsi="Verdana"/>
+          <w:sz w:val="20"/>
+          <w:szCs w:val="20"/>
+        </w:rPr>
+        <w:t xml:space="preserve">Re-entrant and thread safety are both related to the way that functions </w:t>
+      </w:r>
+      <w:r>
+        <w:rPr>
+          <w:rFonts w:ascii="Verdana" w:hAnsi="Verdana"/>
+          <w:sz w:val="20"/>
+          <w:szCs w:val="20"/>
+        </w:rPr>
+        <w:t>handle resources.</w:t>
+      </w:r>
+    </w:p>
+    <w:p>
+      <w:pPr>
+        <w:pStyle w:val="ListParagraph"/>
+        <w:numPr>
+          <w:ilvl w:val="0"/>
+          <w:numId w:val="5"/>
+        </w:numPr>
+        <w:rPr>
+          <w:rFonts w:ascii="Verdana" w:hAnsi="Verdana"/>
+          <w:sz w:val="20"/>
+          <w:szCs w:val="20"/>
+        </w:rPr>
+      </w:pPr>
+      <w:r>
+        <w:rPr>
+          <w:rFonts w:ascii="Verdana" w:hAnsi="Verdana"/>
+          <w:sz w:val="20"/>
+          <w:szCs w:val="20"/>
+        </w:rPr>
+        <w:t xml:space="preserve">Re-entrant and thread-safety are separate concepts </w:t>
+      </w:r>
+    </w:p>
+    <w:p>
+      <w:pPr>
+        <w:pStyle w:val="ListParagraph"/>
+        <w:numPr>
+          <w:ilvl w:val="0"/>
+          <w:numId w:val="5"/>
+        </w:numPr>
+        <w:rPr>
+          <w:rFonts w:ascii="Verdana" w:hAnsi="Verdana"/>
+          <w:sz w:val="20"/>
+          <w:szCs w:val="20"/>
+        </w:rPr>
+      </w:pPr>
+      <w:r>
+        <w:rPr>
+          <w:rFonts w:ascii="Verdana" w:hAnsi="Verdana"/>
+          <w:sz w:val="20"/>
+          <w:szCs w:val="20"/>
+        </w:rPr>
+        <w:t>A function can be either re-entrant, thread-safe, both or neither.</w:t>
+      </w:r>
+    </w:p>
+    <w:p>
+      <w:pPr>
+        <w:pStyle w:val="ListParagraph"/>
+        <w:numPr>
+          <w:ilvl w:val="1"/>
+          <w:numId w:val="5"/>
+        </w:numPr>
+        <w:rPr>
+          <w:rFonts w:ascii="Verdana" w:hAnsi="Verdana"/>
+          <w:sz w:val="20"/>
+          <w:szCs w:val="20"/>
+        </w:rPr>
+      </w:pPr>
+      <w:r>
+        <w:rPr>
+          <w:rFonts w:ascii="Verdana" w:hAnsi="Verdana"/>
+          <w:sz w:val="20"/>
+          <w:szCs w:val="20"/>
+        </w:rPr>
+        <w:t>Re-entrant functions</w:t>
+      </w:r>
+    </w:p>
+    <w:p>
+      <w:pPr>
+        <w:pStyle w:val="ListParagraph"/>
+        <w:numPr>
+          <w:ilvl w:val="2"/>
+          <w:numId w:val="5"/>
+        </w:numPr>
+        <w:rPr>
+          <w:rFonts w:ascii="Verdana" w:hAnsi="Verdana"/>
+          <w:sz w:val="20"/>
+          <w:szCs w:val="20"/>
+        </w:rPr>
+      </w:pPr>
+      <w:r>
+        <w:rPr>
+          <w:rFonts w:ascii="Verdana" w:hAnsi="Verdana"/>
+          <w:sz w:val="20"/>
+          <w:szCs w:val="20"/>
+        </w:rPr>
+        <w:t>Does not hold static data over successive calls, nor it returns pointers to static data.</w:t>
+      </w:r>
+    </w:p>
+    <w:p>
+      <w:pPr>
+        <w:pStyle w:val="ListParagraph"/>
+        <w:numPr>
+          <w:ilvl w:val="2"/>
+          <w:numId w:val="5"/>
+        </w:numPr>
+        <w:rPr>
+          <w:rFonts w:ascii="Verdana" w:hAnsi="Verdana"/>
+          <w:sz w:val="20"/>
+          <w:szCs w:val="20"/>
+        </w:rPr>
+      </w:pPr>
+      <w:r>
+        <w:rPr>
+          <w:rFonts w:ascii="Verdana" w:hAnsi="Verdana"/>
+          <w:sz w:val="20"/>
+          <w:szCs w:val="20"/>
+        </w:rPr>
+        <w:t>All data is provided by caller function</w:t>
+      </w:r>
+    </w:p>
+    <w:p>
+      <w:pPr>
+        <w:pStyle w:val="ListParagraph"/>
+        <w:numPr>
+          <w:ilvl w:val="2"/>
+          <w:numId w:val="5"/>
+        </w:numPr>
+        <w:rPr>
+          <w:rFonts w:ascii="Verdana" w:hAnsi="Verdana"/>
+          <w:sz w:val="20"/>
+          <w:szCs w:val="20"/>
+        </w:rPr>
+      </w:pPr>
+      <w:r>
+        <w:rPr>
+          <w:rFonts w:ascii="Verdana" w:hAnsi="Verdana"/>
+          <w:sz w:val="20"/>
+          <w:szCs w:val="20"/>
+        </w:rPr>
+        <w:t>A re-entrant function must not call non re-entrant functions.</w:t>
+      </w:r>
+    </w:p>
+    <w:p>
+      <w:pPr>
+        <w:pStyle w:val="ListParagraph"/>
+        <w:numPr>
+          <w:ilvl w:val="1"/>
+          <w:numId w:val="5"/>
+        </w:numPr>
+        <w:rPr>
+          <w:rFonts w:ascii="Verdana" w:hAnsi="Verdana"/>
+          <w:sz w:val="20"/>
+          <w:szCs w:val="20"/>
+        </w:rPr>
+      </w:pPr>
+      <w:r>
+        <w:rPr>
+          <w:rFonts w:ascii="Verdana" w:hAnsi="Verdana"/>
+          <w:sz w:val="20"/>
+          <w:szCs w:val="20"/>
+        </w:rPr>
+        <w:t>Thread Safety</w:t>
+      </w:r>
+    </w:p>
+    <w:p>
+      <w:pPr>
+        <w:pStyle w:val="ListParagraph"/>
+        <w:numPr>
+          <w:ilvl w:val="2"/>
+          <w:numId w:val="5"/>
+        </w:numPr>
+        <w:rPr>
+          <w:rFonts w:ascii="Verdana" w:hAnsi="Verdana"/>
+          <w:sz w:val="20"/>
+          <w:szCs w:val="20"/>
+        </w:rPr>
+      </w:pPr>
+      <w:r>
+        <w:rPr>
+          <w:rFonts w:ascii="Verdana" w:hAnsi="Verdana"/>
+          <w:sz w:val="20"/>
+          <w:szCs w:val="20"/>
+        </w:rPr>
+        <w:t xml:space="preserve">A thread safe function protects shared resources from concurrent access by locks. </w:t>
+      </w:r>
+    </w:p>
+    <w:p>
+      <w:pPr>
+        <w:pStyle w:val="ListParagraph"/>
+        <w:numPr>
+          <w:ilvl w:val="2"/>
+          <w:numId w:val="5"/>
+        </w:numPr>
+        <w:rPr>
+          <w:rFonts w:ascii="Verdana" w:hAnsi="Verdana"/>
+          <w:sz w:val="20"/>
+          <w:szCs w:val="20"/>
+        </w:rPr>
+      </w:pPr>
+      <w:r>
+        <w:rPr>
+          <w:rFonts w:ascii="Verdana" w:hAnsi="Verdana"/>
+          <w:sz w:val="20"/>
+          <w:szCs w:val="20"/>
+        </w:rPr>
+        <w:t>Thread safety concerns only the implementation of a function and does not affect its external interface.</w:t>
+      </w:r>
+    </w:p>
+    <w:p>
+      <w:pPr>
+        <w:pStyle w:val="ListParagraph"/>
+        <w:numPr>
+          <w:ilvl w:val="2"/>
+          <w:numId w:val="5"/>
+        </w:numPr>
+        <w:rPr>
+          <w:rFonts w:ascii="Verdana" w:hAnsi="Verdana"/>
+          <w:sz w:val="20"/>
+          <w:szCs w:val="20"/>
+        </w:rPr>
+      </w:pPr>
+      <w:r>
+        <w:rPr>
+          <w:rFonts w:ascii="Verdana" w:hAnsi="Verdana"/>
+          <w:sz w:val="20"/>
+          <w:szCs w:val="20"/>
+        </w:rPr>
+        <w:t>Any function that does not use static data or other shared resources is trivially thread safe.</w:t>
+      </w:r>
+    </w:p>
+    <w:p>
+      <w:pPr>
+        <w:pStyle w:val="ListParagraph"/>
+        <w:numPr>
+          <w:ilvl w:val="2"/>
+          <w:numId w:val="5"/>
+        </w:numPr>
+        <w:rPr>
+          <w:rFonts w:ascii="Verdana" w:hAnsi="Verdana"/>
+          <w:sz w:val="20"/>
+          <w:szCs w:val="20"/>
+        </w:rPr>
+      </w:pPr>
+      <w:r>
+        <w:rPr>
+          <w:rFonts w:ascii="Verdana" w:hAnsi="Verdana"/>
+          <w:sz w:val="20"/>
+          <w:szCs w:val="20"/>
+        </w:rPr>
+        <w:t>Use of global data is thread unsafe.</w:t>
+      </w:r>
+    </w:p>
+    <w:p>
+      <w:pPr>
+        <w:pStyle w:val="ListParagraph"/>
+        <w:numPr>
+          <w:ilvl w:val="2"/>
+          <w:numId w:val="5"/>
+        </w:numPr>
+        <w:rPr>
+          <w:rFonts w:ascii="Verdana" w:hAnsi="Verdana"/>
+          <w:sz w:val="20"/>
+          <w:szCs w:val="20"/>
+        </w:rPr>
+      </w:pPr>
+      <w:r>
+        <w:rPr>
+          <w:rFonts w:ascii="Verdana" w:hAnsi="Verdana"/>
+          <w:sz w:val="20"/>
+          <w:szCs w:val="20"/>
+        </w:rPr>
+        <w:t>Global data should be maintained per thread or encapsulated, so that its access can be serialized.</w:t>
+      </w:r>
+    </w:p>
+    <w:p>
+      <w:pPr>
+        <w:pStyle w:val="ListParagraph"/>
+        <w:numPr>
+          <w:ilvl w:val="1"/>
+          <w:numId w:val="5"/>
+        </w:numPr>
+        <w:rPr>
+          <w:rFonts w:ascii="Verdana" w:hAnsi="Verdana"/>
+          <w:sz w:val="20"/>
+          <w:szCs w:val="20"/>
+        </w:rPr>
+      </w:pPr>
+      <w:r>
+        <w:rPr>
+          <w:rFonts w:ascii="Verdana" w:hAnsi="Verdana"/>
+          <w:sz w:val="20"/>
+          <w:szCs w:val="20"/>
+        </w:rPr>
+        <w:t>Converting non reentrant function to re-entrant</w:t>
+      </w:r>
+    </w:p>
+    <w:p>
+      <w:pPr>
+        <w:pStyle w:val="ListParagraph"/>
+        <w:numPr>
+          <w:ilvl w:val="2"/>
+          <w:numId w:val="5"/>
+        </w:numPr>
+        <w:rPr>
+          <w:rFonts w:ascii="Verdana" w:hAnsi="Verdana"/>
+          <w:sz w:val="20"/>
+          <w:szCs w:val="20"/>
+        </w:rPr>
+      </w:pPr>
+      <w:r>
+        <w:rPr>
+          <w:rFonts w:ascii="Verdana" w:hAnsi="Verdana"/>
+          <w:sz w:val="20"/>
+          <w:szCs w:val="20"/>
+        </w:rPr>
+        <w:t xml:space="preserve">In many cases, non-reentrant  function must be replaced with a modified interface to be re-entrant </w:t>
+      </w:r>
+    </w:p>
+    <w:p>
+      <w:pPr>
+        <w:pStyle w:val="ListParagraph"/>
+        <w:numPr>
+          <w:ilvl w:val="2"/>
+          <w:numId w:val="5"/>
+        </w:numPr>
+        <w:rPr>
+          <w:rFonts w:ascii="Verdana" w:hAnsi="Verdana"/>
+          <w:sz w:val="20"/>
+          <w:szCs w:val="20"/>
+        </w:rPr>
+      </w:pPr>
+      <w:r>
+        <w:rPr>
+          <w:rFonts w:ascii="Verdana" w:hAnsi="Verdana"/>
+          <w:sz w:val="20"/>
+          <w:szCs w:val="20"/>
+        </w:rPr>
+        <w:t>Non-reentrant function cannot be used by multiple threads.</w:t>
+      </w:r>
+    </w:p>
+    <w:p>
+      <w:pPr>
+        <w:pStyle w:val="ListParagraph"/>
+        <w:numPr>
+          <w:ilvl w:val="2"/>
+          <w:numId w:val="5"/>
+        </w:numPr>
+        <w:rPr>
+          <w:rFonts w:ascii="Verdana" w:hAnsi="Verdana"/>
+          <w:sz w:val="20"/>
+          <w:szCs w:val="20"/>
+        </w:rPr>
+      </w:pPr>
+      <w:r>
+        <w:rPr>
+          <w:rFonts w:ascii="Verdana" w:hAnsi="Verdana"/>
+          <w:sz w:val="20"/>
+          <w:szCs w:val="20"/>
+        </w:rPr>
+        <w:t>So, non-reentrant functions are impossible to be thread safe.</w:t>
+      </w:r>
+    </w:p>
+    <w:p>
+      <w:pPr>
+        <w:pStyle w:val="ListParagraph"/>
+        <w:numPr>
+          <w:ilvl w:val="1"/>
+          <w:numId w:val="5"/>
+        </w:numPr>
+        <w:rPr>
+          <w:rFonts w:ascii="Verdana" w:hAnsi="Verdana"/>
+          <w:sz w:val="20"/>
+          <w:szCs w:val="20"/>
+        </w:rPr>
+      </w:pPr>
+      <w:r>
+        <w:rPr>
+          <w:rFonts w:ascii="Verdana" w:hAnsi="Verdana"/>
+          <w:sz w:val="20"/>
+          <w:szCs w:val="20"/>
+        </w:rPr>
+        <w:t>Making a function thread safe</w:t>
+      </w:r>
+    </w:p>
+    <w:p>
+      <w:pPr>
+        <w:pStyle w:val="ListParagraph"/>
+        <w:numPr>
+          <w:ilvl w:val="2"/>
+          <w:numId w:val="5"/>
+        </w:numPr>
+        <w:rPr>
+          <w:rFonts w:ascii="Verdana" w:hAnsi="Verdana"/>
+          <w:sz w:val="20"/>
+          <w:szCs w:val="20"/>
+        </w:rPr>
+      </w:pPr>
+      <w:r>
+        <w:rPr>
+          <w:rFonts w:ascii="Verdana" w:hAnsi="Verdana"/>
+          <w:sz w:val="20"/>
+          <w:szCs w:val="20"/>
+        </w:rPr>
+        <w:t>Making a function re –entrant also makes them thread safe.</w:t>
+      </w:r>
+    </w:p>
+    <w:p>
+      <w:pPr>
+        <w:pStyle w:val="ListParagraph"/>
+        <w:numPr>
+          <w:ilvl w:val="2"/>
+          <w:numId w:val="5"/>
+        </w:numPr>
+        <w:rPr>
+          <w:rFonts w:ascii="Verdana" w:hAnsi="Verdana"/>
+          <w:sz w:val="20"/>
+          <w:szCs w:val="20"/>
+        </w:rPr>
+      </w:pPr>
+      <w:r>
+        <w:rPr>
+          <w:rFonts w:ascii="Verdana" w:hAnsi="Verdana"/>
+          <w:sz w:val="20"/>
+          <w:szCs w:val="20"/>
+        </w:rPr>
+        <w:t xml:space="preserve">Locking shared </w:t>
+      </w:r>
+      <w:r>
+        <w:rPr>
+          <w:rFonts w:ascii="Verdana" w:hAnsi="Verdana"/>
+          <w:sz w:val="20"/>
+          <w:szCs w:val="20"/>
+        </w:rPr>
+        <w:t>resources</w:t>
+      </w:r>
+    </w:p>
+    <w:p>
+      <w:pPr>
+        <w:pStyle w:val="ListParagraph"/>
+        <w:numPr>
+          <w:ilvl w:val="3"/>
+          <w:numId w:val="5"/>
+        </w:numPr>
+        <w:rPr>
+          <w:rFonts w:ascii="Verdana" w:hAnsi="Verdana"/>
+          <w:sz w:val="20"/>
+          <w:szCs w:val="20"/>
+        </w:rPr>
+      </w:pPr>
+      <w:r>
+        <w:rPr>
+          <w:rFonts w:ascii="Verdana" w:hAnsi="Verdana"/>
+          <w:sz w:val="20"/>
+          <w:szCs w:val="20"/>
+        </w:rPr>
+        <w:t>Functions that use static data or any other shared resources such as files or terminals must serialize the access to these resources by locks in order to be thread safe.</w:t>
+      </w:r>
+    </w:p>
+    <w:p>
+      <w:pPr>
+        <w:pStyle w:val="ListParagraph"/>
+        <w:numPr>
+          <w:ilvl w:val="0"/>
+          <w:numId w:val="6"/>
+        </w:numPr>
+        <w:rPr>
+          <w:rFonts w:ascii="Verdana" w:hAnsi="Verdana"/>
+          <w:sz w:val="20"/>
+          <w:szCs w:val="20"/>
+        </w:rPr>
+      </w:pPr>
+      <w:r>
+        <w:rPr>
+          <w:rFonts w:ascii="Verdana" w:hAnsi="Verdana"/>
+          <w:sz w:val="20"/>
+          <w:szCs w:val="20"/>
+        </w:rPr>
+        <w:t>What is difference between log</w:t>
+      </w:r>
+      <w:r>
+        <w:rPr>
+          <w:rFonts w:ascii="Verdana" w:hAnsi="Verdana"/>
+          <w:sz w:val="20"/>
+          <w:szCs w:val="20"/>
+        </w:rPr>
+        <w:t>ical and physical address space?</w:t>
+      </w:r>
+    </w:p>
+    <w:p>
+      <w:pPr>
+        <w:pStyle w:val="ListParagraph"/>
+        <w:numPr>
+          <w:ilvl w:val="0"/>
+          <w:numId w:val="5"/>
+        </w:numPr>
+        <w:rPr>
+          <w:rFonts w:ascii="Verdana" w:hAnsi="Verdana"/>
+          <w:sz w:val="20"/>
+          <w:szCs w:val="20"/>
+        </w:rPr>
+      </w:pPr>
+      <w:r>
+        <w:rPr>
+          <w:rFonts w:ascii="Verdana" w:hAnsi="Verdana"/>
+          <w:sz w:val="20"/>
+          <w:szCs w:val="20"/>
+        </w:rPr>
+        <w:t>An address generated by CPU is logical address or virtual address.</w:t>
+      </w:r>
+    </w:p>
+    <w:p>
+      <w:pPr>
+        <w:pStyle w:val="ListParagraph"/>
+        <w:numPr>
+          <w:ilvl w:val="0"/>
+          <w:numId w:val="5"/>
+        </w:numPr>
+        <w:rPr>
+          <w:rFonts w:ascii="Verdana" w:hAnsi="Verdana"/>
+          <w:sz w:val="20"/>
+          <w:szCs w:val="20"/>
+        </w:rPr>
+      </w:pPr>
+      <w:r>
+        <w:rPr>
+          <w:rFonts w:ascii="Verdana" w:hAnsi="Verdana"/>
+          <w:sz w:val="20"/>
+          <w:szCs w:val="20"/>
+        </w:rPr>
+        <w:t>Address actually available on memory unit is physical address.</w:t>
+      </w:r>
+    </w:p>
+    <w:p>
+      <w:pPr>
+        <w:pStyle w:val="ListParagraph"/>
+        <w:numPr>
+          <w:ilvl w:val="0"/>
+          <w:numId w:val="5"/>
+        </w:numPr>
+        <w:rPr>
+          <w:rFonts w:ascii="Verdana" w:hAnsi="Verdana"/>
+          <w:sz w:val="20"/>
+          <w:szCs w:val="20"/>
+        </w:rPr>
+      </w:pPr>
+      <w:r>
+        <w:rPr>
+          <w:rFonts w:ascii="Verdana" w:hAnsi="Verdana"/>
+          <w:sz w:val="20"/>
+          <w:szCs w:val="20"/>
+        </w:rPr>
+        <w:t>Virtual and physical address are same in compile time and load time address binding.</w:t>
+      </w:r>
+    </w:p>
+    <w:p>
+      <w:pPr>
+        <w:pStyle w:val="ListParagraph"/>
+        <w:numPr>
+          <w:ilvl w:val="0"/>
+          <w:numId w:val="5"/>
+        </w:numPr>
+        <w:rPr>
+          <w:rFonts w:ascii="Verdana" w:hAnsi="Verdana"/>
+          <w:sz w:val="20"/>
+          <w:szCs w:val="20"/>
+        </w:rPr>
+      </w:pPr>
+      <w:r>
+        <w:rPr>
+          <w:rFonts w:ascii="Verdana" w:hAnsi="Verdana"/>
+          <w:sz w:val="20"/>
+          <w:szCs w:val="20"/>
+        </w:rPr>
+        <w:t>Virtual and physical address differs in execution time address binding schemes.</w:t>
+      </w:r>
+    </w:p>
+    <w:p>
+      <w:pPr>
+        <w:pStyle w:val="ListParagraph"/>
+        <w:numPr>
+          <w:ilvl w:val="0"/>
+          <w:numId w:val="5"/>
+        </w:numPr>
+        <w:rPr>
+          <w:rFonts w:ascii="Verdana" w:hAnsi="Verdana"/>
+          <w:sz w:val="20"/>
+          <w:szCs w:val="20"/>
+        </w:rPr>
+      </w:pPr>
+      <w:r>
+        <w:rPr>
+          <w:rFonts w:ascii="Verdana" w:hAnsi="Verdana"/>
+          <w:sz w:val="20"/>
+          <w:szCs w:val="20"/>
+        </w:rPr>
+        <w:t>The set of all logical address generated by program is referred as logical address space.</w:t>
+      </w:r>
+    </w:p>
+    <w:p>
+      <w:pPr>
+        <w:pStyle w:val="ListParagraph"/>
+        <w:numPr>
+          <w:ilvl w:val="0"/>
+          <w:numId w:val="5"/>
+        </w:numPr>
+        <w:rPr>
+          <w:rFonts w:ascii="Verdana" w:hAnsi="Verdana"/>
+          <w:sz w:val="20"/>
+          <w:szCs w:val="20"/>
+        </w:rPr>
+      </w:pPr>
+      <w:r>
+        <w:rPr>
+          <w:rFonts w:ascii="Verdana" w:hAnsi="Verdana"/>
+          <w:sz w:val="20"/>
+          <w:szCs w:val="20"/>
+        </w:rPr>
+        <w:t>The set of all physical address corresponding to logical address is referred as physical address space.</w:t>
+      </w:r>
+    </w:p>
+    <w:p>
+      <w:pPr>
+        <w:pStyle w:val="ListParagraph"/>
+        <w:numPr>
+          <w:ilvl w:val="0"/>
+          <w:numId w:val="5"/>
+        </w:numPr>
+        <w:rPr>
+          <w:rFonts w:ascii="Verdana" w:hAnsi="Verdana"/>
+          <w:sz w:val="20"/>
+          <w:szCs w:val="20"/>
+        </w:rPr>
+      </w:pPr>
+      <w:r>
+        <w:rPr>
+          <w:rFonts w:ascii="Verdana" w:hAnsi="Verdana"/>
+          <w:sz w:val="20"/>
+          <w:szCs w:val="20"/>
+        </w:rPr>
+        <w:lastRenderedPageBreak/>
+        <w:t xml:space="preserve">Run time mapping from virtual to physical address and vice versa is done by Memory Management unit (MMU). </w:t>
+      </w:r>
+    </w:p>
+    <w:p>
+      <w:pPr>
+        <w:pStyle w:val="ListParagraph"/>
+        <w:numPr>
+          <w:ilvl w:val="0"/>
+          <w:numId w:val="6"/>
+        </w:numPr>
+        <w:rPr>
+          <w:rFonts w:ascii="Verdana" w:hAnsi="Verdana"/>
+          <w:sz w:val="20"/>
+          <w:szCs w:val="20"/>
+        </w:rPr>
+      </w:pPr>
+      <w:r>
+        <w:rPr>
+          <w:rFonts w:ascii="Verdana" w:hAnsi="Verdana"/>
+          <w:sz w:val="20"/>
+          <w:szCs w:val="20"/>
+        </w:rPr>
+        <w:t>What is swapping?</w:t>
+      </w:r>
+    </w:p>
+    <w:p>
+      <w:pPr>
+        <w:pStyle w:val="ListParagraph"/>
+        <w:numPr>
+          <w:ilvl w:val="0"/>
+          <w:numId w:val="5"/>
+        </w:numPr>
+        <w:rPr>
+          <w:rFonts w:ascii="Verdana" w:hAnsi="Verdana"/>
+          <w:sz w:val="20"/>
+          <w:szCs w:val="20"/>
+        </w:rPr>
+      </w:pPr>
+      <w:r>
+        <w:rPr>
+          <w:rFonts w:ascii="Verdana" w:hAnsi="Verdana"/>
+          <w:sz w:val="20"/>
+          <w:szCs w:val="20"/>
+        </w:rPr>
+        <w:t>Swapping is a mechanism in which a process can be swapped temporarily out of main memory to a backing store and then brought into memory for continued execution.</w:t>
+      </w:r>
+    </w:p>
+    <w:p>
+      <w:pPr>
+        <w:pStyle w:val="ListParagraph"/>
+        <w:numPr>
+          <w:ilvl w:val="0"/>
+          <w:numId w:val="6"/>
+        </w:numPr>
+        <w:rPr>
+          <w:rFonts w:ascii="Verdana" w:hAnsi="Verdana"/>
+          <w:sz w:val="20"/>
+          <w:szCs w:val="20"/>
+        </w:rPr>
+      </w:pPr>
+      <w:r>
+        <w:rPr>
+          <w:rFonts w:ascii="Verdana" w:hAnsi="Verdana"/>
+          <w:sz w:val="20"/>
+          <w:szCs w:val="20"/>
+        </w:rPr>
+        <w:t xml:space="preserve">What is fragmentation? </w:t>
+      </w:r>
+    </w:p>
+    <w:p>
+      <w:pPr>
+        <w:pStyle w:val="ListParagraph"/>
+        <w:numPr>
+          <w:ilvl w:val="0"/>
+          <w:numId w:val="5"/>
+        </w:numPr>
+        <w:rPr>
+          <w:rFonts w:ascii="Verdana" w:hAnsi="Verdana"/>
+          <w:sz w:val="20"/>
+          <w:szCs w:val="20"/>
+        </w:rPr>
+      </w:pPr>
+      <w:r>
+        <w:rPr>
+          <w:rFonts w:ascii="Verdana" w:hAnsi="Verdana"/>
+          <w:sz w:val="20"/>
+          <w:szCs w:val="20"/>
+        </w:rPr>
+        <w:t xml:space="preserve">As processes are loaded and removed from memory, free memory space is broken into little pieces. It happens after some </w:t>
+      </w:r>
+      <w:r>
+        <w:rPr>
+          <w:rFonts w:ascii="Verdana" w:hAnsi="Verdana"/>
+          <w:sz w:val="20"/>
+          <w:szCs w:val="20"/>
+        </w:rPr>
+        <w:t>time that</w:t>
+      </w:r>
+      <w:r>
+        <w:rPr>
+          <w:rFonts w:ascii="Verdana" w:hAnsi="Verdana"/>
+          <w:sz w:val="20"/>
+          <w:szCs w:val="20"/>
+        </w:rPr>
+        <w:t xml:space="preserve"> processes </w:t>
+      </w:r>
+      <w:r>
+        <w:rPr>
+          <w:rFonts w:ascii="Verdana" w:hAnsi="Verdana"/>
+          <w:sz w:val="20"/>
+          <w:szCs w:val="20"/>
+        </w:rPr>
+        <w:t>cannot</w:t>
+      </w:r>
+      <w:r>
+        <w:rPr>
+          <w:rFonts w:ascii="Verdana" w:hAnsi="Verdana"/>
+          <w:sz w:val="20"/>
+          <w:szCs w:val="20"/>
+        </w:rPr>
+        <w:t xml:space="preserve"> be allocated to memory blocks considering their small size and memory blocks remained unused. This problem is known as fragmentation.</w:t>
+      </w:r>
+    </w:p>
+    <w:p>
+      <w:pPr>
+        <w:pStyle w:val="ListParagraph"/>
+        <w:numPr>
+          <w:ilvl w:val="0"/>
+          <w:numId w:val="6"/>
+        </w:numPr>
+        <w:rPr>
+          <w:rFonts w:ascii="Verdana" w:hAnsi="Verdana"/>
+          <w:sz w:val="20"/>
+          <w:szCs w:val="20"/>
+        </w:rPr>
+      </w:pPr>
+      <w:r>
+        <w:rPr>
+          <w:rFonts w:ascii="Verdana" w:hAnsi="Verdana"/>
+          <w:sz w:val="20"/>
+          <w:szCs w:val="20"/>
+        </w:rPr>
+        <w:t>What is external fragmentation?</w:t>
+      </w:r>
+    </w:p>
+    <w:p>
+      <w:pPr>
+        <w:pStyle w:val="ListParagraph"/>
+        <w:numPr>
+          <w:ilvl w:val="0"/>
+          <w:numId w:val="5"/>
+        </w:numPr>
+        <w:rPr>
+          <w:rFonts w:ascii="Verdana" w:hAnsi="Verdana"/>
+          <w:sz w:val="20"/>
+          <w:szCs w:val="20"/>
+        </w:rPr>
+      </w:pPr>
+      <w:r>
+        <w:rPr>
+          <w:rFonts w:ascii="Verdana" w:hAnsi="Verdana"/>
+          <w:sz w:val="20"/>
+          <w:szCs w:val="20"/>
+        </w:rPr>
+        <w:t xml:space="preserve">Total memory space is enough to satisfy a request or to reside a process in it, but it is not contiguous so it </w:t>
+      </w:r>
+      <w:r>
+        <w:rPr>
+          <w:rFonts w:ascii="Verdana" w:hAnsi="Verdana"/>
+          <w:sz w:val="20"/>
+          <w:szCs w:val="20"/>
+        </w:rPr>
+        <w:t>cannot</w:t>
+      </w:r>
+      <w:r>
+        <w:rPr>
+          <w:rFonts w:ascii="Verdana" w:hAnsi="Verdana"/>
+          <w:sz w:val="20"/>
+          <w:szCs w:val="20"/>
+        </w:rPr>
+        <w:t xml:space="preserve"> be used.</w:t>
+      </w:r>
+      <w:r>
+        <w:rPr>
+          <w:rFonts w:ascii="Verdana" w:hAnsi="Verdana"/>
+          <w:sz w:val="20"/>
+          <w:szCs w:val="20"/>
+        </w:rPr>
+        <w:t xml:space="preserve"> This is called as external fragmentation.</w:t>
+      </w:r>
+    </w:p>
+    <w:p>
+      <w:pPr>
+        <w:pStyle w:val="ListParagraph"/>
+        <w:numPr>
+          <w:ilvl w:val="0"/>
+          <w:numId w:val="6"/>
+        </w:numPr>
+        <w:rPr>
+          <w:rFonts w:ascii="Verdana" w:hAnsi="Verdana"/>
+          <w:sz w:val="20"/>
+          <w:szCs w:val="20"/>
+        </w:rPr>
+      </w:pPr>
+      <w:r>
+        <w:rPr>
+          <w:rFonts w:ascii="Verdana" w:hAnsi="Verdana"/>
+          <w:sz w:val="20"/>
+          <w:szCs w:val="20"/>
+        </w:rPr>
+        <w:t>What is internal fragmentation?</w:t>
+      </w:r>
+    </w:p>
+    <w:p>
+      <w:pPr>
+        <w:pStyle w:val="ListParagraph"/>
+        <w:numPr>
+          <w:ilvl w:val="0"/>
+          <w:numId w:val="5"/>
+        </w:numPr>
+        <w:rPr>
+          <w:rFonts w:ascii="Verdana" w:hAnsi="Verdana"/>
+          <w:sz w:val="20"/>
+          <w:szCs w:val="20"/>
+        </w:rPr>
+      </w:pPr>
+      <w:r>
+        <w:rPr>
+          <w:rFonts w:ascii="Verdana" w:hAnsi="Verdana"/>
+          <w:sz w:val="20"/>
+          <w:szCs w:val="20"/>
+        </w:rPr>
+        <w:t xml:space="preserve">Memory blocks assigned to process are bigger. Some portion of memory is left unused as it cannot be used by other process.  </w:t>
+      </w:r>
+    </w:p>
+    <w:p>
+      <w:pPr>
+        <w:pStyle w:val="ListParagraph"/>
+        <w:numPr>
+          <w:ilvl w:val="0"/>
+          <w:numId w:val="6"/>
+        </w:numPr>
+        <w:rPr>
+          <w:rFonts w:ascii="Verdana" w:hAnsi="Verdana"/>
+          <w:sz w:val="20"/>
+          <w:szCs w:val="20"/>
+        </w:rPr>
+      </w:pPr>
+      <w:r>
+        <w:rPr>
+          <w:rFonts w:ascii="Verdana" w:hAnsi="Verdana"/>
+          <w:sz w:val="20"/>
+          <w:szCs w:val="20"/>
+        </w:rPr>
+        <w:t>What is paging?</w:t>
+      </w:r>
+    </w:p>
+    <w:p>
+      <w:pPr>
+        <w:pStyle w:val="ListParagraph"/>
+        <w:numPr>
+          <w:ilvl w:val="0"/>
+          <w:numId w:val="5"/>
+        </w:numPr>
+        <w:rPr>
+          <w:rFonts w:ascii="Verdana" w:hAnsi="Verdana"/>
+          <w:sz w:val="20"/>
+          <w:szCs w:val="20"/>
+        </w:rPr>
+      </w:pPr>
+      <w:r>
+        <w:rPr>
+          <w:rFonts w:ascii="Verdana" w:hAnsi="Verdana"/>
+          <w:sz w:val="20"/>
+          <w:szCs w:val="20"/>
+        </w:rPr>
+        <w:t>External fragmentation is avoided by using paging techniques.</w:t>
+      </w:r>
+    </w:p>
+    <w:p>
+      <w:pPr>
+        <w:pStyle w:val="ListParagraph"/>
+        <w:numPr>
+          <w:ilvl w:val="0"/>
+          <w:numId w:val="5"/>
+        </w:numPr>
+        <w:rPr>
+          <w:rFonts w:ascii="Verdana" w:hAnsi="Verdana"/>
+          <w:sz w:val="20"/>
+          <w:szCs w:val="20"/>
+        </w:rPr>
+      </w:pPr>
+      <w:r>
+        <w:rPr>
+          <w:rFonts w:ascii="Verdana" w:hAnsi="Verdana"/>
+          <w:sz w:val="20"/>
+          <w:szCs w:val="20"/>
+        </w:rPr>
+        <w:t xml:space="preserve">A paging is techniques in which physical memory is broken into blocks of same sizes called as pages. When a process is to be executed, its corresponding pages are loaded into available memory frames. </w:t>
+      </w:r>
+    </w:p>
+    <w:p>
+      <w:pPr>
+        <w:pStyle w:val="ListParagraph"/>
+        <w:numPr>
+          <w:ilvl w:val="0"/>
+          <w:numId w:val="6"/>
+        </w:numPr>
+        <w:rPr>
+          <w:rFonts w:ascii="Verdana" w:hAnsi="Verdana"/>
+          <w:sz w:val="20"/>
+          <w:szCs w:val="20"/>
+        </w:rPr>
+      </w:pPr>
+      <w:r>
+        <w:rPr>
+          <w:rFonts w:ascii="Verdana" w:hAnsi="Verdana"/>
+          <w:sz w:val="20"/>
+          <w:szCs w:val="20"/>
+        </w:rPr>
+        <w:t>What is page thrashing?</w:t>
+      </w:r>
+    </w:p>
+    <w:p>
+      <w:pPr>
+        <w:pStyle w:val="ListParagraph"/>
+        <w:numPr>
+          <w:ilvl w:val="0"/>
+          <w:numId w:val="5"/>
+        </w:numPr>
+        <w:rPr>
+          <w:rFonts w:ascii="Verdana" w:hAnsi="Verdana"/>
+          <w:sz w:val="20"/>
+          <w:szCs w:val="20"/>
+        </w:rPr>
+      </w:pPr>
+      <w:r>
+        <w:rPr>
+          <w:rFonts w:ascii="Verdana" w:hAnsi="Verdana"/>
+          <w:sz w:val="20"/>
+          <w:szCs w:val="20"/>
+        </w:rPr>
+        <w:t>When a page is not required in main memory, it would be moved out of main memory, this is called page thrashing.</w:t>
+      </w:r>
+    </w:p>
+    <w:p>
+      <w:pPr>
+        <w:pStyle w:val="ListParagraph"/>
+        <w:numPr>
+          <w:ilvl w:val="0"/>
+          <w:numId w:val="6"/>
+        </w:numPr>
+        <w:rPr>
+          <w:rFonts w:ascii="Verdana" w:hAnsi="Verdana"/>
+          <w:sz w:val="20"/>
+          <w:szCs w:val="20"/>
+        </w:rPr>
+      </w:pPr>
+      <w:r>
+        <w:rPr>
+          <w:rFonts w:ascii="Verdana" w:hAnsi="Verdana"/>
+          <w:sz w:val="20"/>
+          <w:szCs w:val="20"/>
+        </w:rPr>
+        <w:t>What are interrupts?</w:t>
+      </w:r>
+    </w:p>
+    <w:p>
+      <w:pPr>
+        <w:pStyle w:val="ListParagraph"/>
+        <w:numPr>
+          <w:ilvl w:val="0"/>
+          <w:numId w:val="6"/>
+        </w:numPr>
+        <w:rPr>
+          <w:rFonts w:ascii="Verdana" w:hAnsi="Verdana"/>
+          <w:sz w:val="20"/>
+          <w:szCs w:val="20"/>
+        </w:rPr>
+      </w:pPr>
+      <w:r>
+        <w:rPr>
+          <w:rFonts w:ascii="Verdana" w:hAnsi="Verdana"/>
+          <w:sz w:val="20"/>
+          <w:szCs w:val="20"/>
+        </w:rPr>
+        <w:t xml:space="preserve">What is </w:t>
+      </w:r>
+      <w:r>
+        <w:rPr>
+          <w:rFonts w:ascii="Verdana" w:hAnsi="Verdana"/>
+          <w:sz w:val="20"/>
+          <w:szCs w:val="20"/>
+        </w:rPr>
         <w:t>Deadlock</w:t>
       </w:r>
       <w:r>
@@ -6276,7 +7710,16 @@
           <w:sz w:val="20"/>
           <w:szCs w:val="20"/>
         </w:rPr>
-        <w:t xml:space="preserve"> - A single threaded process can only run on one CPU, no matter how many may be available, whereas the execution of a multi-threaded application may be split amongst available processors.</w:t>
+        <w:t xml:space="preserve"> - A single threaded process can only run on one CPU, no matter how many may be available, </w:t>
+      </w:r>
+      <w:r>
+        <w:rPr>
+          <w:rFonts w:ascii="Verdana" w:hAnsi="Verdana"/>
+          <w:sz w:val="20"/>
+          <w:szCs w:val="20"/>
+        </w:rPr>
+        <w:lastRenderedPageBreak/>
+        <w:t>whereas the execution of a multi-threaded application may be split amongst available processors.</w:t>
       </w:r>
     </w:p>
     <w:p>
@@ -6834,7 +8277,7 @@
           <w:sz w:val="20"/>
           <w:szCs w:val="20"/>
         </w:rPr>
-        <w:t>What is paging?</w:t>
+        <w:t>What is difference between compiler and interpreter?</w:t>
       </w:r>
     </w:p>
     <w:p>
@@ -6856,7 +8299,7 @@
           <w:sz w:val="20"/>
           <w:szCs w:val="20"/>
         </w:rPr>
-        <w:t>What is page thrashing?</w:t>
+        <w:t>What is marshaling?</w:t>
       </w:r>
     </w:p>
     <w:p>
@@ -6878,16 +8321,606 @@
           <w:sz w:val="20"/>
           <w:szCs w:val="20"/>
         </w:rPr>
+        <w:t>What is priority inversion?</w:t>
+      </w:r>
+    </w:p>
+    <w:p>
+      <w:pPr>
+        <w:pStyle w:val="ListParagraph"/>
+        <w:numPr>
+          <w:ilvl w:val="0"/>
+          <w:numId w:val="6"/>
+        </w:numPr>
+        <w:rPr>
+          <w:rFonts w:ascii="Verdana" w:hAnsi="Verdana"/>
+          <w:sz w:val="20"/>
+          <w:szCs w:val="20"/>
+        </w:rPr>
+      </w:pPr>
+      <w:r>
+        <w:rPr>
+          <w:rFonts w:ascii="Verdana" w:hAnsi="Verdana"/>
+          <w:sz w:val="20"/>
+          <w:szCs w:val="20"/>
+        </w:rPr>
+        <w:t>What is context switching?</w:t>
+      </w:r>
+    </w:p>
+    <w:p>
+      <w:pPr>
+        <w:pStyle w:val="ListParagraph"/>
+        <w:numPr>
+          <w:ilvl w:val="0"/>
+          <w:numId w:val="6"/>
+        </w:numPr>
+        <w:rPr>
+          <w:rFonts w:ascii="Verdana" w:hAnsi="Verdana"/>
+          <w:sz w:val="20"/>
+          <w:szCs w:val="20"/>
+        </w:rPr>
+      </w:pPr>
+      <w:r>
+        <w:rPr>
+          <w:rFonts w:ascii="Verdana" w:hAnsi="Verdana"/>
+          <w:sz w:val="20"/>
+          <w:szCs w:val="20"/>
+        </w:rPr>
+        <w:t>What is process spawn</w:t>
+      </w:r>
+      <w:r>
+        <w:rPr>
+          <w:rFonts w:ascii="Verdana" w:hAnsi="Verdana"/>
+          <w:sz w:val="20"/>
+          <w:szCs w:val="20"/>
+        </w:rPr>
+        <w:t>ing</w:t>
+      </w:r>
+      <w:r>
+        <w:rPr>
+          <w:rFonts w:ascii="Verdana" w:hAnsi="Verdana"/>
+          <w:sz w:val="20"/>
+          <w:szCs w:val="20"/>
+        </w:rPr>
+        <w:t>?</w:t>
+      </w:r>
+    </w:p>
+    <w:p>
+      <w:pPr>
+        <w:pStyle w:val="ListParagraph"/>
+        <w:numPr>
+          <w:ilvl w:val="0"/>
+          <w:numId w:val="6"/>
+        </w:numPr>
+        <w:rPr>
+          <w:rFonts w:ascii="Verdana" w:hAnsi="Verdana"/>
+          <w:sz w:val="20"/>
+          <w:szCs w:val="20"/>
+        </w:rPr>
+      </w:pPr>
+      <w:r>
+        <w:rPr>
+          <w:rFonts w:ascii="Verdana" w:hAnsi="Verdana"/>
+          <w:sz w:val="20"/>
+          <w:szCs w:val="20"/>
+        </w:rPr>
+        <w:t>What is difference between socket and pipe?</w:t>
+      </w:r>
+    </w:p>
+    <w:p>
+      <w:pPr>
+        <w:pStyle w:val="ListParagraph"/>
+        <w:numPr>
+          <w:ilvl w:val="0"/>
+          <w:numId w:val="6"/>
+        </w:numPr>
+        <w:rPr>
+          <w:rFonts w:ascii="Verdana" w:hAnsi="Verdana"/>
+          <w:sz w:val="20"/>
+          <w:szCs w:val="20"/>
+        </w:rPr>
+      </w:pPr>
+      <w:r>
+        <w:rPr>
+          <w:rFonts w:ascii="Verdana" w:hAnsi="Verdana"/>
+          <w:sz w:val="20"/>
+          <w:szCs w:val="20"/>
+        </w:rPr>
+        <w:t>What are types of scheduling?</w:t>
+      </w:r>
+    </w:p>
+    <w:p>
+      <w:pPr>
+        <w:pStyle w:val="ListParagraph"/>
+        <w:numPr>
+          <w:ilvl w:val="0"/>
+          <w:numId w:val="6"/>
+        </w:numPr>
+        <w:rPr>
+          <w:rFonts w:ascii="Verdana" w:hAnsi="Verdana"/>
+          <w:sz w:val="20"/>
+          <w:szCs w:val="20"/>
+        </w:rPr>
+      </w:pPr>
+      <w:r>
+        <w:rPr>
+          <w:rFonts w:ascii="Verdana" w:hAnsi="Verdana"/>
+          <w:sz w:val="20"/>
+          <w:szCs w:val="20"/>
+        </w:rPr>
+        <w:t>Explain short, long and medium term scheduling.</w:t>
+      </w:r>
+    </w:p>
+    <w:p>
+      <w:pPr>
+        <w:pStyle w:val="ListParagraph"/>
+        <w:numPr>
+          <w:ilvl w:val="0"/>
+          <w:numId w:val="6"/>
+        </w:numPr>
+        <w:rPr>
+          <w:rFonts w:ascii="Verdana" w:hAnsi="Verdana"/>
+          <w:sz w:val="20"/>
+          <w:szCs w:val="20"/>
+        </w:rPr>
+      </w:pPr>
+      <w:r>
+        <w:rPr>
+          <w:rFonts w:ascii="Verdana" w:hAnsi="Verdana"/>
+          <w:sz w:val="20"/>
+          <w:szCs w:val="20"/>
+        </w:rPr>
+        <w:t>What is busy waiting?</w:t>
+      </w:r>
+    </w:p>
+    <w:p>
+      <w:pPr>
+        <w:pStyle w:val="ListParagraph"/>
+        <w:numPr>
+          <w:ilvl w:val="0"/>
+          <w:numId w:val="6"/>
+        </w:numPr>
+        <w:rPr>
+          <w:rFonts w:ascii="Verdana" w:hAnsi="Verdana"/>
+          <w:sz w:val="20"/>
+          <w:szCs w:val="20"/>
+        </w:rPr>
+      </w:pPr>
+      <w:r>
+        <w:rPr>
+          <w:rFonts w:ascii="Verdana" w:hAnsi="Verdana"/>
+          <w:sz w:val="20"/>
+          <w:szCs w:val="20"/>
+        </w:rPr>
+        <w:t>What are popular multi-processor thread-scheduling strategies? Explain following strategies.</w:t>
+      </w:r>
+    </w:p>
+    <w:p>
+      <w:pPr>
+        <w:pStyle w:val="ListParagraph"/>
+        <w:numPr>
+          <w:ilvl w:val="0"/>
+          <w:numId w:val="8"/>
+        </w:numPr>
+        <w:rPr>
+          <w:rFonts w:ascii="Verdana" w:hAnsi="Verdana"/>
+          <w:sz w:val="20"/>
+          <w:szCs w:val="20"/>
+        </w:rPr>
+      </w:pPr>
+      <w:r>
+        <w:rPr>
+          <w:rFonts w:ascii="Verdana" w:hAnsi="Verdana"/>
+          <w:sz w:val="20"/>
+          <w:szCs w:val="20"/>
+        </w:rPr>
+        <w:t>Load sharing</w:t>
+      </w:r>
+    </w:p>
+    <w:p>
+      <w:pPr>
+        <w:pStyle w:val="ListParagraph"/>
+        <w:numPr>
+          <w:ilvl w:val="0"/>
+          <w:numId w:val="8"/>
+        </w:numPr>
+        <w:rPr>
+          <w:rFonts w:ascii="Verdana" w:hAnsi="Verdana"/>
+          <w:sz w:val="20"/>
+          <w:szCs w:val="20"/>
+        </w:rPr>
+      </w:pPr>
+      <w:r>
+        <w:rPr>
+          <w:rFonts w:ascii="Verdana" w:hAnsi="Verdana"/>
+          <w:sz w:val="20"/>
+          <w:szCs w:val="20"/>
+        </w:rPr>
+        <w:t>Gang scheduling</w:t>
+      </w:r>
+    </w:p>
+    <w:p>
+      <w:pPr>
+        <w:pStyle w:val="ListParagraph"/>
+        <w:numPr>
+          <w:ilvl w:val="0"/>
+          <w:numId w:val="8"/>
+        </w:numPr>
+        <w:rPr>
+          <w:rFonts w:ascii="Verdana" w:hAnsi="Verdana"/>
+          <w:sz w:val="20"/>
+          <w:szCs w:val="20"/>
+        </w:rPr>
+      </w:pPr>
+      <w:r>
+        <w:rPr>
+          <w:rFonts w:ascii="Verdana" w:hAnsi="Verdana"/>
+          <w:sz w:val="20"/>
+          <w:szCs w:val="20"/>
+        </w:rPr>
+        <w:t>Dedicated processor assignments</w:t>
+      </w:r>
+    </w:p>
+    <w:p>
+      <w:pPr>
+        <w:pStyle w:val="ListParagraph"/>
+        <w:numPr>
+          <w:ilvl w:val="0"/>
+          <w:numId w:val="8"/>
+        </w:numPr>
+        <w:rPr>
+          <w:rFonts w:ascii="Verdana" w:hAnsi="Verdana"/>
+          <w:sz w:val="20"/>
+          <w:szCs w:val="20"/>
+        </w:rPr>
+      </w:pPr>
+      <w:r>
+        <w:rPr>
+          <w:rFonts w:ascii="Verdana" w:hAnsi="Verdana"/>
+          <w:sz w:val="20"/>
+          <w:szCs w:val="20"/>
+        </w:rPr>
+        <w:t>Dynamic scheduling</w:t>
+      </w:r>
+    </w:p>
+    <w:p>
+      <w:pPr>
+        <w:pStyle w:val="ListParagraph"/>
+        <w:numPr>
+          <w:ilvl w:val="0"/>
+          <w:numId w:val="6"/>
+        </w:numPr>
+        <w:rPr>
+          <w:rFonts w:ascii="Verdana" w:hAnsi="Verdana"/>
+          <w:sz w:val="20"/>
+          <w:szCs w:val="20"/>
+        </w:rPr>
+      </w:pPr>
+      <w:r>
+        <w:rPr>
+          <w:rFonts w:ascii="Verdana" w:hAnsi="Verdana"/>
+          <w:sz w:val="20"/>
+          <w:szCs w:val="20"/>
+        </w:rPr>
+        <w:t>What are reasons for process suspensions</w:t>
+      </w:r>
+      <w:r>
+        <w:rPr>
+          <w:rFonts w:ascii="Verdana" w:hAnsi="Verdana"/>
+          <w:sz w:val="20"/>
+          <w:szCs w:val="20"/>
+        </w:rPr>
+        <w:t>/termination</w:t>
+      </w:r>
+      <w:r>
+        <w:rPr>
+          <w:rFonts w:ascii="Verdana" w:hAnsi="Verdana"/>
+          <w:sz w:val="20"/>
+          <w:szCs w:val="20"/>
+        </w:rPr>
+        <w:t>?</w:t>
+      </w:r>
+      <w:r>
+        <w:rPr>
+          <w:rFonts w:ascii="Verdana" w:hAnsi="Verdana"/>
+          <w:sz w:val="20"/>
+          <w:szCs w:val="20"/>
+        </w:rPr>
+        <w:t xml:space="preserve"> </w:t>
+      </w:r>
+    </w:p>
+    <w:p>
+      <w:pPr>
+        <w:pStyle w:val="ListParagraph"/>
+        <w:numPr>
+          <w:ilvl w:val="0"/>
+          <w:numId w:val="5"/>
+        </w:numPr>
+        <w:rPr>
+          <w:rFonts w:ascii="Verdana" w:hAnsi="Verdana"/>
+          <w:sz w:val="20"/>
+          <w:szCs w:val="20"/>
+        </w:rPr>
+      </w:pPr>
+      <w:r>
+        <w:rPr>
+          <w:rFonts w:ascii="Verdana" w:hAnsi="Verdana"/>
+          <w:sz w:val="20"/>
+          <w:szCs w:val="20"/>
+        </w:rPr>
+        <w:t>Swapping</w:t>
+      </w:r>
+      <w:r>
+        <w:rPr>
+          <w:rFonts w:ascii="Verdana" w:hAnsi="Verdana"/>
+          <w:sz w:val="20"/>
+          <w:szCs w:val="20"/>
+        </w:rPr>
+        <w:t>, interactive user request, timing, parent process request.</w:t>
+      </w:r>
+    </w:p>
+    <w:p>
+      <w:pPr>
+        <w:pStyle w:val="ListParagraph"/>
+        <w:numPr>
+          <w:ilvl w:val="0"/>
+          <w:numId w:val="5"/>
+        </w:numPr>
+        <w:rPr>
+          <w:rFonts w:ascii="Verdana" w:hAnsi="Verdana"/>
+          <w:sz w:val="20"/>
+          <w:szCs w:val="20"/>
+        </w:rPr>
+      </w:pPr>
+      <w:r>
+        <w:rPr>
+          <w:rFonts w:ascii="Verdana" w:hAnsi="Verdana"/>
+          <w:sz w:val="20"/>
+          <w:szCs w:val="20"/>
+        </w:rPr>
+        <w:t>Normal completion</w:t>
+      </w:r>
+    </w:p>
+    <w:p>
+      <w:pPr>
+        <w:pStyle w:val="ListParagraph"/>
+        <w:numPr>
+          <w:ilvl w:val="0"/>
+          <w:numId w:val="5"/>
+        </w:numPr>
+        <w:rPr>
+          <w:rFonts w:ascii="Verdana" w:hAnsi="Verdana"/>
+          <w:sz w:val="20"/>
+          <w:szCs w:val="20"/>
+        </w:rPr>
+      </w:pPr>
+      <w:r>
+        <w:rPr>
+          <w:rFonts w:ascii="Verdana" w:hAnsi="Verdana"/>
+          <w:sz w:val="20"/>
+          <w:szCs w:val="20"/>
+        </w:rPr>
+        <w:t>Memory unavailable</w:t>
+      </w:r>
+    </w:p>
+    <w:p>
+      <w:pPr>
+        <w:pStyle w:val="ListParagraph"/>
+        <w:numPr>
+          <w:ilvl w:val="0"/>
+          <w:numId w:val="5"/>
+        </w:numPr>
+        <w:rPr>
+          <w:rFonts w:ascii="Verdana" w:hAnsi="Verdana"/>
+          <w:sz w:val="20"/>
+          <w:szCs w:val="20"/>
+        </w:rPr>
+      </w:pPr>
+      <w:r>
+        <w:rPr>
+          <w:rFonts w:ascii="Verdana" w:hAnsi="Verdana"/>
+          <w:sz w:val="20"/>
+          <w:szCs w:val="20"/>
+        </w:rPr>
+        <w:t>Protection error</w:t>
+      </w:r>
+    </w:p>
+    <w:p>
+      <w:pPr>
+        <w:pStyle w:val="ListParagraph"/>
+        <w:numPr>
+          <w:ilvl w:val="0"/>
+          <w:numId w:val="5"/>
+        </w:numPr>
+        <w:rPr>
+          <w:rFonts w:ascii="Verdana" w:hAnsi="Verdana"/>
+          <w:sz w:val="20"/>
+          <w:szCs w:val="20"/>
+        </w:rPr>
+      </w:pPr>
+      <w:r>
+        <w:rPr>
+          <w:rFonts w:ascii="Verdana" w:hAnsi="Verdana"/>
+          <w:sz w:val="20"/>
+          <w:szCs w:val="20"/>
+        </w:rPr>
+        <w:t>Privileged instruction</w:t>
+      </w:r>
+    </w:p>
+    <w:p>
+      <w:pPr>
+        <w:pStyle w:val="ListParagraph"/>
+        <w:numPr>
+          <w:ilvl w:val="0"/>
+          <w:numId w:val="5"/>
+        </w:numPr>
+        <w:rPr>
+          <w:rFonts w:ascii="Verdana" w:hAnsi="Verdana"/>
+          <w:sz w:val="20"/>
+          <w:szCs w:val="20"/>
+        </w:rPr>
+      </w:pPr>
+      <w:r>
+        <w:rPr>
+          <w:rFonts w:ascii="Verdana" w:hAnsi="Verdana"/>
+          <w:sz w:val="20"/>
+          <w:szCs w:val="20"/>
+        </w:rPr>
+        <w:t>Human intervention</w:t>
+      </w:r>
+    </w:p>
+    <w:p>
+      <w:pPr>
+        <w:pStyle w:val="ListParagraph"/>
+        <w:numPr>
+          <w:ilvl w:val="0"/>
+          <w:numId w:val="5"/>
+        </w:numPr>
+        <w:rPr>
+          <w:rFonts w:ascii="Verdana" w:hAnsi="Verdana"/>
+          <w:sz w:val="20"/>
+          <w:szCs w:val="20"/>
+        </w:rPr>
+      </w:pPr>
+      <w:r>
+        <w:rPr>
+          <w:rFonts w:ascii="Verdana" w:hAnsi="Verdana"/>
+          <w:sz w:val="20"/>
+          <w:szCs w:val="20"/>
+        </w:rPr>
+        <w:t>Parent request</w:t>
+      </w:r>
+    </w:p>
+    <w:p>
+      <w:pPr>
+        <w:pStyle w:val="ListParagraph"/>
+        <w:numPr>
+          <w:ilvl w:val="0"/>
+          <w:numId w:val="5"/>
+        </w:numPr>
+        <w:rPr>
+          <w:rFonts w:ascii="Verdana" w:hAnsi="Verdana"/>
+          <w:sz w:val="20"/>
+          <w:szCs w:val="20"/>
+        </w:rPr>
+      </w:pPr>
+      <w:r>
+        <w:rPr>
+          <w:rFonts w:ascii="Verdana" w:hAnsi="Verdana"/>
+          <w:sz w:val="20"/>
+          <w:szCs w:val="20"/>
+        </w:rPr>
+        <w:t>Exceed time limit</w:t>
+      </w:r>
+    </w:p>
+    <w:p>
+      <w:pPr>
+        <w:pStyle w:val="ListParagraph"/>
+        <w:numPr>
+          <w:ilvl w:val="0"/>
+          <w:numId w:val="5"/>
+        </w:numPr>
+        <w:rPr>
+          <w:rFonts w:ascii="Verdana" w:hAnsi="Verdana"/>
+          <w:sz w:val="20"/>
+          <w:szCs w:val="20"/>
+        </w:rPr>
+      </w:pPr>
+      <w:r>
+        <w:rPr>
+          <w:rFonts w:ascii="Verdana" w:hAnsi="Verdana"/>
+          <w:sz w:val="20"/>
+          <w:szCs w:val="20"/>
+        </w:rPr>
+        <w:t>Bounds violation</w:t>
+      </w:r>
+    </w:p>
+    <w:p>
+      <w:pPr>
+        <w:pStyle w:val="ListParagraph"/>
+        <w:numPr>
+          <w:ilvl w:val="0"/>
+          <w:numId w:val="5"/>
+        </w:numPr>
+        <w:rPr>
+          <w:rFonts w:ascii="Verdana" w:hAnsi="Verdana"/>
+          <w:sz w:val="20"/>
+          <w:szCs w:val="20"/>
+        </w:rPr>
+      </w:pPr>
+      <w:r>
+        <w:rPr>
+          <w:rFonts w:ascii="Verdana" w:hAnsi="Verdana"/>
+          <w:sz w:val="20"/>
+          <w:szCs w:val="20"/>
+        </w:rPr>
         <w:lastRenderedPageBreak/>
-        <w:t>What is fragmentation?</w:t>
-      </w:r>
-      <w:r>
-        <w:rPr>
-          <w:rFonts w:ascii="Verdana" w:hAnsi="Verdana"/>
-          <w:sz w:val="20"/>
-          <w:szCs w:val="20"/>
-        </w:rPr>
-        <w:t xml:space="preserve"> </w:t>
+        <w:t>Arithmetic error</w:t>
+      </w:r>
+    </w:p>
+    <w:p>
+      <w:pPr>
+        <w:pStyle w:val="ListParagraph"/>
+        <w:numPr>
+          <w:ilvl w:val="0"/>
+          <w:numId w:val="5"/>
+        </w:numPr>
+        <w:rPr>
+          <w:rFonts w:ascii="Verdana" w:hAnsi="Verdana"/>
+          <w:sz w:val="20"/>
+          <w:szCs w:val="20"/>
+        </w:rPr>
+      </w:pPr>
+      <w:r>
+        <w:rPr>
+          <w:rFonts w:ascii="Verdana" w:hAnsi="Verdana"/>
+          <w:sz w:val="20"/>
+          <w:szCs w:val="20"/>
+        </w:rPr>
+        <w:t>Invalid Instruction</w:t>
+      </w:r>
+    </w:p>
+    <w:p>
+      <w:pPr>
+        <w:pStyle w:val="ListParagraph"/>
+        <w:numPr>
+          <w:ilvl w:val="0"/>
+          <w:numId w:val="5"/>
+        </w:numPr>
+        <w:rPr>
+          <w:rFonts w:ascii="Verdana" w:hAnsi="Verdana"/>
+          <w:sz w:val="20"/>
+          <w:szCs w:val="20"/>
+        </w:rPr>
+      </w:pPr>
+      <w:r>
+        <w:rPr>
+          <w:rFonts w:ascii="Verdana" w:hAnsi="Verdana"/>
+          <w:sz w:val="20"/>
+          <w:szCs w:val="20"/>
+        </w:rPr>
+        <w:t>Parent termination</w:t>
+      </w:r>
+    </w:p>
+    <w:p>
+      <w:pPr>
+        <w:pStyle w:val="ListParagraph"/>
+        <w:numPr>
+          <w:ilvl w:val="0"/>
+          <w:numId w:val="5"/>
+        </w:numPr>
+        <w:rPr>
+          <w:rFonts w:ascii="Verdana" w:hAnsi="Verdana"/>
+          <w:sz w:val="20"/>
+          <w:szCs w:val="20"/>
+        </w:rPr>
+      </w:pPr>
+      <w:r>
+        <w:rPr>
+          <w:rFonts w:ascii="Verdana" w:hAnsi="Verdana"/>
+          <w:sz w:val="20"/>
+          <w:szCs w:val="20"/>
+        </w:rPr>
+        <w:t>I/O failure.</w:t>
       </w:r>
     </w:p>
     <w:p>
@@ -6909,7 +8942,7 @@
           <w:sz w:val="20"/>
           <w:szCs w:val="20"/>
         </w:rPr>
-        <w:t>What is external fragmentation?</w:t>
+        <w:t>What is process migration?</w:t>
       </w:r>
     </w:p>
     <w:p>
@@ -6931,7 +8964,7 @@
           <w:sz w:val="20"/>
           <w:szCs w:val="20"/>
         </w:rPr>
-        <w:t>What is internal fragmentation?</w:t>
+        <w:t>Explain memory partitions, paging and segmentation.</w:t>
       </w:r>
     </w:p>
     <w:p>
@@ -6953,7 +8986,7 @@
           <w:sz w:val="20"/>
           <w:szCs w:val="20"/>
         </w:rPr>
-        <w:t>What are interrupts?</w:t>
+        <w:t>What is monitor?</w:t>
       </w:r>
     </w:p>
     <w:p>
@@ -6975,736 +9008,6 @@
           <w:sz w:val="20"/>
           <w:szCs w:val="20"/>
         </w:rPr>
-        <w:t>What is difference between compiler and interpreter?</w:t>
-      </w:r>
-    </w:p>
-    <w:p>
-      <w:pPr>
-        <w:pStyle w:val="ListParagraph"/>
-        <w:numPr>
-          <w:ilvl w:val="0"/>
-          <w:numId w:val="6"/>
-        </w:numPr>
-        <w:rPr>
-          <w:rFonts w:ascii="Verdana" w:hAnsi="Verdana"/>
-          <w:sz w:val="20"/>
-          <w:szCs w:val="20"/>
-        </w:rPr>
-      </w:pPr>
-      <w:r>
-        <w:rPr>
-          <w:rFonts w:ascii="Verdana" w:hAnsi="Verdana"/>
-          <w:sz w:val="20"/>
-          <w:szCs w:val="20"/>
-        </w:rPr>
-        <w:t>What is marshaling?</w:t>
-      </w:r>
-    </w:p>
-    <w:p>
-      <w:pPr>
-        <w:pStyle w:val="ListParagraph"/>
-        <w:numPr>
-          <w:ilvl w:val="0"/>
-          <w:numId w:val="6"/>
-        </w:numPr>
-        <w:rPr>
-          <w:rFonts w:ascii="Verdana" w:hAnsi="Verdana"/>
-          <w:sz w:val="20"/>
-          <w:szCs w:val="20"/>
-        </w:rPr>
-      </w:pPr>
-      <w:r>
-        <w:rPr>
-          <w:rFonts w:ascii="Verdana" w:hAnsi="Verdana"/>
-          <w:sz w:val="20"/>
-          <w:szCs w:val="20"/>
-        </w:rPr>
-        <w:t>What is priority inversion?</w:t>
-      </w:r>
-    </w:p>
-    <w:p>
-      <w:pPr>
-        <w:pStyle w:val="ListParagraph"/>
-        <w:numPr>
-          <w:ilvl w:val="0"/>
-          <w:numId w:val="6"/>
-        </w:numPr>
-        <w:rPr>
-          <w:rFonts w:ascii="Verdana" w:hAnsi="Verdana"/>
-          <w:sz w:val="20"/>
-          <w:szCs w:val="20"/>
-        </w:rPr>
-      </w:pPr>
-      <w:r>
-        <w:rPr>
-          <w:rFonts w:ascii="Verdana" w:hAnsi="Verdana"/>
-          <w:sz w:val="20"/>
-          <w:szCs w:val="20"/>
-        </w:rPr>
-        <w:t>What is context switching?</w:t>
-      </w:r>
-    </w:p>
-    <w:p>
-      <w:pPr>
-        <w:pStyle w:val="ListParagraph"/>
-        <w:numPr>
-          <w:ilvl w:val="0"/>
-          <w:numId w:val="6"/>
-        </w:numPr>
-        <w:rPr>
-          <w:rFonts w:ascii="Verdana" w:hAnsi="Verdana"/>
-          <w:sz w:val="20"/>
-          <w:szCs w:val="20"/>
-        </w:rPr>
-      </w:pPr>
-      <w:r>
-        <w:rPr>
-          <w:rFonts w:ascii="Verdana" w:hAnsi="Verdana"/>
-          <w:sz w:val="20"/>
-          <w:szCs w:val="20"/>
-        </w:rPr>
-        <w:t>What is process spawn</w:t>
-      </w:r>
-      <w:r>
-        <w:rPr>
-          <w:rFonts w:ascii="Verdana" w:hAnsi="Verdana"/>
-          <w:sz w:val="20"/>
-          <w:szCs w:val="20"/>
-        </w:rPr>
-        <w:t>ing</w:t>
-      </w:r>
-      <w:r>
-        <w:rPr>
-          <w:rFonts w:ascii="Verdana" w:hAnsi="Verdana"/>
-          <w:sz w:val="20"/>
-          <w:szCs w:val="20"/>
-        </w:rPr>
-        <w:t>?</w:t>
-      </w:r>
-    </w:p>
-    <w:p>
-      <w:pPr>
-        <w:pStyle w:val="ListParagraph"/>
-        <w:numPr>
-          <w:ilvl w:val="0"/>
-          <w:numId w:val="6"/>
-        </w:numPr>
-        <w:rPr>
-          <w:rFonts w:ascii="Verdana" w:hAnsi="Verdana"/>
-          <w:sz w:val="20"/>
-          <w:szCs w:val="20"/>
-        </w:rPr>
-      </w:pPr>
-      <w:r>
-        <w:rPr>
-          <w:rFonts w:ascii="Verdana" w:hAnsi="Verdana"/>
-          <w:sz w:val="20"/>
-          <w:szCs w:val="20"/>
-        </w:rPr>
-        <w:t>What is difference between socket and pipe?</w:t>
-      </w:r>
-    </w:p>
-    <w:p>
-      <w:pPr>
-        <w:pStyle w:val="ListParagraph"/>
-        <w:numPr>
-          <w:ilvl w:val="0"/>
-          <w:numId w:val="6"/>
-        </w:numPr>
-        <w:rPr>
-          <w:rFonts w:ascii="Verdana" w:hAnsi="Verdana"/>
-          <w:sz w:val="20"/>
-          <w:szCs w:val="20"/>
-        </w:rPr>
-      </w:pPr>
-      <w:r>
-        <w:rPr>
-          <w:rFonts w:ascii="Verdana" w:hAnsi="Verdana"/>
-          <w:sz w:val="20"/>
-          <w:szCs w:val="20"/>
-        </w:rPr>
-        <w:t>What are types of scheduling?</w:t>
-      </w:r>
-    </w:p>
-    <w:p>
-      <w:pPr>
-        <w:pStyle w:val="ListParagraph"/>
-        <w:numPr>
-          <w:ilvl w:val="0"/>
-          <w:numId w:val="6"/>
-        </w:numPr>
-        <w:rPr>
-          <w:rFonts w:ascii="Verdana" w:hAnsi="Verdana"/>
-          <w:sz w:val="20"/>
-          <w:szCs w:val="20"/>
-        </w:rPr>
-      </w:pPr>
-      <w:r>
-        <w:rPr>
-          <w:rFonts w:ascii="Verdana" w:hAnsi="Verdana"/>
-          <w:sz w:val="20"/>
-          <w:szCs w:val="20"/>
-        </w:rPr>
-        <w:t>Explain short, long and medium term scheduling.</w:t>
-      </w:r>
-    </w:p>
-    <w:p>
-      <w:pPr>
-        <w:pStyle w:val="ListParagraph"/>
-        <w:numPr>
-          <w:ilvl w:val="0"/>
-          <w:numId w:val="6"/>
-        </w:numPr>
-        <w:rPr>
-          <w:rFonts w:ascii="Verdana" w:hAnsi="Verdana"/>
-          <w:sz w:val="20"/>
-          <w:szCs w:val="20"/>
-        </w:rPr>
-      </w:pPr>
-      <w:r>
-        <w:rPr>
-          <w:rFonts w:ascii="Verdana" w:hAnsi="Verdana"/>
-          <w:sz w:val="20"/>
-          <w:szCs w:val="20"/>
-        </w:rPr>
-        <w:t>What is busy waiting?</w:t>
-      </w:r>
-    </w:p>
-    <w:p>
-      <w:pPr>
-        <w:pStyle w:val="ListParagraph"/>
-        <w:numPr>
-          <w:ilvl w:val="0"/>
-          <w:numId w:val="6"/>
-        </w:numPr>
-        <w:rPr>
-          <w:rFonts w:ascii="Verdana" w:hAnsi="Verdana"/>
-          <w:sz w:val="20"/>
-          <w:szCs w:val="20"/>
-        </w:rPr>
-      </w:pPr>
-      <w:r>
-        <w:rPr>
-          <w:rFonts w:ascii="Verdana" w:hAnsi="Verdana"/>
-          <w:sz w:val="20"/>
-          <w:szCs w:val="20"/>
-        </w:rPr>
-        <w:t>What are popular multi-processor thread-scheduling strategies? Explain following strategies.</w:t>
-      </w:r>
-    </w:p>
-    <w:p>
-      <w:pPr>
-        <w:pStyle w:val="ListParagraph"/>
-        <w:numPr>
-          <w:ilvl w:val="0"/>
-          <w:numId w:val="8"/>
-        </w:numPr>
-        <w:rPr>
-          <w:rFonts w:ascii="Verdana" w:hAnsi="Verdana"/>
-          <w:sz w:val="20"/>
-          <w:szCs w:val="20"/>
-        </w:rPr>
-      </w:pPr>
-      <w:r>
-        <w:rPr>
-          <w:rFonts w:ascii="Verdana" w:hAnsi="Verdana"/>
-          <w:sz w:val="20"/>
-          <w:szCs w:val="20"/>
-        </w:rPr>
-        <w:t>Load sharing</w:t>
-      </w:r>
-    </w:p>
-    <w:p>
-      <w:pPr>
-        <w:pStyle w:val="ListParagraph"/>
-        <w:numPr>
-          <w:ilvl w:val="0"/>
-          <w:numId w:val="8"/>
-        </w:numPr>
-        <w:rPr>
-          <w:rFonts w:ascii="Verdana" w:hAnsi="Verdana"/>
-          <w:sz w:val="20"/>
-          <w:szCs w:val="20"/>
-        </w:rPr>
-      </w:pPr>
-      <w:r>
-        <w:rPr>
-          <w:rFonts w:ascii="Verdana" w:hAnsi="Verdana"/>
-          <w:sz w:val="20"/>
-          <w:szCs w:val="20"/>
-        </w:rPr>
-        <w:t>Gang scheduling</w:t>
-      </w:r>
-    </w:p>
-    <w:p>
-      <w:pPr>
-        <w:pStyle w:val="ListParagraph"/>
-        <w:numPr>
-          <w:ilvl w:val="0"/>
-          <w:numId w:val="8"/>
-        </w:numPr>
-        <w:rPr>
-          <w:rFonts w:ascii="Verdana" w:hAnsi="Verdana"/>
-          <w:sz w:val="20"/>
-          <w:szCs w:val="20"/>
-        </w:rPr>
-      </w:pPr>
-      <w:r>
-        <w:rPr>
-          <w:rFonts w:ascii="Verdana" w:hAnsi="Verdana"/>
-          <w:sz w:val="20"/>
-          <w:szCs w:val="20"/>
-        </w:rPr>
-        <w:t>Dedicated processor assignments</w:t>
-      </w:r>
-    </w:p>
-    <w:p>
-      <w:pPr>
-        <w:pStyle w:val="ListParagraph"/>
-        <w:numPr>
-          <w:ilvl w:val="0"/>
-          <w:numId w:val="8"/>
-        </w:numPr>
-        <w:rPr>
-          <w:rFonts w:ascii="Verdana" w:hAnsi="Verdana"/>
-          <w:sz w:val="20"/>
-          <w:szCs w:val="20"/>
-        </w:rPr>
-      </w:pPr>
-      <w:r>
-        <w:rPr>
-          <w:rFonts w:ascii="Verdana" w:hAnsi="Verdana"/>
-          <w:sz w:val="20"/>
-          <w:szCs w:val="20"/>
-        </w:rPr>
-        <w:t>Dynamic scheduling</w:t>
-      </w:r>
-    </w:p>
-    <w:p>
-      <w:pPr>
-        <w:pStyle w:val="ListParagraph"/>
-        <w:numPr>
-          <w:ilvl w:val="0"/>
-          <w:numId w:val="6"/>
-        </w:numPr>
-        <w:rPr>
-          <w:rFonts w:ascii="Verdana" w:hAnsi="Verdana"/>
-          <w:sz w:val="20"/>
-          <w:szCs w:val="20"/>
-        </w:rPr>
-      </w:pPr>
-      <w:r>
-        <w:rPr>
-          <w:rFonts w:ascii="Verdana" w:hAnsi="Verdana"/>
-          <w:sz w:val="20"/>
-          <w:szCs w:val="20"/>
-        </w:rPr>
-        <w:t>What are reasons for process suspensions</w:t>
-      </w:r>
-      <w:r>
-        <w:rPr>
-          <w:rFonts w:ascii="Verdana" w:hAnsi="Verdana"/>
-          <w:sz w:val="20"/>
-          <w:szCs w:val="20"/>
-        </w:rPr>
-        <w:t>/termination</w:t>
-      </w:r>
-      <w:r>
-        <w:rPr>
-          <w:rFonts w:ascii="Verdana" w:hAnsi="Verdana"/>
-          <w:sz w:val="20"/>
-          <w:szCs w:val="20"/>
-        </w:rPr>
-        <w:t>?</w:t>
-      </w:r>
-      <w:r>
-        <w:rPr>
-          <w:rFonts w:ascii="Verdana" w:hAnsi="Verdana"/>
-          <w:sz w:val="20"/>
-          <w:szCs w:val="20"/>
-        </w:rPr>
-        <w:t xml:space="preserve"> </w:t>
-      </w:r>
-    </w:p>
-    <w:p>
-      <w:pPr>
-        <w:pStyle w:val="ListParagraph"/>
-        <w:numPr>
-          <w:ilvl w:val="0"/>
-          <w:numId w:val="5"/>
-        </w:numPr>
-        <w:rPr>
-          <w:rFonts w:ascii="Verdana" w:hAnsi="Verdana"/>
-          <w:sz w:val="20"/>
-          <w:szCs w:val="20"/>
-        </w:rPr>
-      </w:pPr>
-      <w:r>
-        <w:rPr>
-          <w:rFonts w:ascii="Verdana" w:hAnsi="Verdana"/>
-          <w:sz w:val="20"/>
-          <w:szCs w:val="20"/>
-        </w:rPr>
-        <w:t>Swapping</w:t>
-      </w:r>
-      <w:r>
-        <w:rPr>
-          <w:rFonts w:ascii="Verdana" w:hAnsi="Verdana"/>
-          <w:sz w:val="20"/>
-          <w:szCs w:val="20"/>
-        </w:rPr>
-        <w:t>, interactive user request, timing, parent process request.</w:t>
-      </w:r>
-    </w:p>
-    <w:p>
-      <w:pPr>
-        <w:pStyle w:val="ListParagraph"/>
-        <w:numPr>
-          <w:ilvl w:val="0"/>
-          <w:numId w:val="5"/>
-        </w:numPr>
-        <w:rPr>
-          <w:rFonts w:ascii="Verdana" w:hAnsi="Verdana"/>
-          <w:sz w:val="20"/>
-          <w:szCs w:val="20"/>
-        </w:rPr>
-      </w:pPr>
-      <w:r>
-        <w:rPr>
-          <w:rFonts w:ascii="Verdana" w:hAnsi="Verdana"/>
-          <w:sz w:val="20"/>
-          <w:szCs w:val="20"/>
-        </w:rPr>
-        <w:t>Normal completion</w:t>
-      </w:r>
-    </w:p>
-    <w:p>
-      <w:pPr>
-        <w:pStyle w:val="ListParagraph"/>
-        <w:numPr>
-          <w:ilvl w:val="0"/>
-          <w:numId w:val="5"/>
-        </w:numPr>
-        <w:rPr>
-          <w:rFonts w:ascii="Verdana" w:hAnsi="Verdana"/>
-          <w:sz w:val="20"/>
-          <w:szCs w:val="20"/>
-        </w:rPr>
-      </w:pPr>
-      <w:r>
-        <w:rPr>
-          <w:rFonts w:ascii="Verdana" w:hAnsi="Verdana"/>
-          <w:sz w:val="20"/>
-          <w:szCs w:val="20"/>
-        </w:rPr>
-        <w:t>Memory unavailable</w:t>
-      </w:r>
-    </w:p>
-    <w:p>
-      <w:pPr>
-        <w:pStyle w:val="ListParagraph"/>
-        <w:numPr>
-          <w:ilvl w:val="0"/>
-          <w:numId w:val="5"/>
-        </w:numPr>
-        <w:rPr>
-          <w:rFonts w:ascii="Verdana" w:hAnsi="Verdana"/>
-          <w:sz w:val="20"/>
-          <w:szCs w:val="20"/>
-        </w:rPr>
-      </w:pPr>
-      <w:r>
-        <w:rPr>
-          <w:rFonts w:ascii="Verdana" w:hAnsi="Verdana"/>
-          <w:sz w:val="20"/>
-          <w:szCs w:val="20"/>
-        </w:rPr>
-        <w:t>Protection error</w:t>
-      </w:r>
-    </w:p>
-    <w:p>
-      <w:pPr>
-        <w:pStyle w:val="ListParagraph"/>
-        <w:numPr>
-          <w:ilvl w:val="0"/>
-          <w:numId w:val="5"/>
-        </w:numPr>
-        <w:rPr>
-          <w:rFonts w:ascii="Verdana" w:hAnsi="Verdana"/>
-          <w:sz w:val="20"/>
-          <w:szCs w:val="20"/>
-        </w:rPr>
-      </w:pPr>
-      <w:r>
-        <w:rPr>
-          <w:rFonts w:ascii="Verdana" w:hAnsi="Verdana"/>
-          <w:sz w:val="20"/>
-          <w:szCs w:val="20"/>
-        </w:rPr>
-        <w:t>Privileged instruction</w:t>
-      </w:r>
-    </w:p>
-    <w:p>
-      <w:pPr>
-        <w:pStyle w:val="ListParagraph"/>
-        <w:numPr>
-          <w:ilvl w:val="0"/>
-          <w:numId w:val="5"/>
-        </w:numPr>
-        <w:rPr>
-          <w:rFonts w:ascii="Verdana" w:hAnsi="Verdana"/>
-          <w:sz w:val="20"/>
-          <w:szCs w:val="20"/>
-        </w:rPr>
-      </w:pPr>
-      <w:r>
-        <w:rPr>
-          <w:rFonts w:ascii="Verdana" w:hAnsi="Verdana"/>
-          <w:sz w:val="20"/>
-          <w:szCs w:val="20"/>
-        </w:rPr>
-        <w:t>Human intervention</w:t>
-      </w:r>
-    </w:p>
-    <w:p>
-      <w:pPr>
-        <w:pStyle w:val="ListParagraph"/>
-        <w:numPr>
-          <w:ilvl w:val="0"/>
-          <w:numId w:val="5"/>
-        </w:numPr>
-        <w:rPr>
-          <w:rFonts w:ascii="Verdana" w:hAnsi="Verdana"/>
-          <w:sz w:val="20"/>
-          <w:szCs w:val="20"/>
-        </w:rPr>
-      </w:pPr>
-      <w:r>
-        <w:rPr>
-          <w:rFonts w:ascii="Verdana" w:hAnsi="Verdana"/>
-          <w:sz w:val="20"/>
-          <w:szCs w:val="20"/>
-        </w:rPr>
-        <w:t>Parent request</w:t>
-      </w:r>
-    </w:p>
-    <w:p>
-      <w:pPr>
-        <w:pStyle w:val="ListParagraph"/>
-        <w:numPr>
-          <w:ilvl w:val="0"/>
-          <w:numId w:val="5"/>
-        </w:numPr>
-        <w:rPr>
-          <w:rFonts w:ascii="Verdana" w:hAnsi="Verdana"/>
-          <w:sz w:val="20"/>
-          <w:szCs w:val="20"/>
-        </w:rPr>
-      </w:pPr>
-      <w:r>
-        <w:rPr>
-          <w:rFonts w:ascii="Verdana" w:hAnsi="Verdana"/>
-          <w:sz w:val="20"/>
-          <w:szCs w:val="20"/>
-        </w:rPr>
-        <w:t>Exceed time limit</w:t>
-      </w:r>
-    </w:p>
-    <w:p>
-      <w:pPr>
-        <w:pStyle w:val="ListParagraph"/>
-        <w:numPr>
-          <w:ilvl w:val="0"/>
-          <w:numId w:val="5"/>
-        </w:numPr>
-        <w:rPr>
-          <w:rFonts w:ascii="Verdana" w:hAnsi="Verdana"/>
-          <w:sz w:val="20"/>
-          <w:szCs w:val="20"/>
-        </w:rPr>
-      </w:pPr>
-      <w:r>
-        <w:rPr>
-          <w:rFonts w:ascii="Verdana" w:hAnsi="Verdana"/>
-          <w:sz w:val="20"/>
-          <w:szCs w:val="20"/>
-        </w:rPr>
-        <w:t>Bounds violation</w:t>
-      </w:r>
-    </w:p>
-    <w:p>
-      <w:pPr>
-        <w:pStyle w:val="ListParagraph"/>
-        <w:numPr>
-          <w:ilvl w:val="0"/>
-          <w:numId w:val="5"/>
-        </w:numPr>
-        <w:rPr>
-          <w:rFonts w:ascii="Verdana" w:hAnsi="Verdana"/>
-          <w:sz w:val="20"/>
-          <w:szCs w:val="20"/>
-        </w:rPr>
-      </w:pPr>
-      <w:r>
-        <w:rPr>
-          <w:rFonts w:ascii="Verdana" w:hAnsi="Verdana"/>
-          <w:sz w:val="20"/>
-          <w:szCs w:val="20"/>
-        </w:rPr>
-        <w:t>Arithmetic error</w:t>
-      </w:r>
-    </w:p>
-    <w:p>
-      <w:pPr>
-        <w:pStyle w:val="ListParagraph"/>
-        <w:numPr>
-          <w:ilvl w:val="0"/>
-          <w:numId w:val="5"/>
-        </w:numPr>
-        <w:rPr>
-          <w:rFonts w:ascii="Verdana" w:hAnsi="Verdana"/>
-          <w:sz w:val="20"/>
-          <w:szCs w:val="20"/>
-        </w:rPr>
-      </w:pPr>
-      <w:r>
-        <w:rPr>
-          <w:rFonts w:ascii="Verdana" w:hAnsi="Verdana"/>
-          <w:sz w:val="20"/>
-          <w:szCs w:val="20"/>
-        </w:rPr>
-        <w:t>Invalid Instruction</w:t>
-      </w:r>
-    </w:p>
-    <w:p>
-      <w:pPr>
-        <w:pStyle w:val="ListParagraph"/>
-        <w:numPr>
-          <w:ilvl w:val="0"/>
-          <w:numId w:val="5"/>
-        </w:numPr>
-        <w:rPr>
-          <w:rFonts w:ascii="Verdana" w:hAnsi="Verdana"/>
-          <w:sz w:val="20"/>
-          <w:szCs w:val="20"/>
-        </w:rPr>
-      </w:pPr>
-      <w:r>
-        <w:rPr>
-          <w:rFonts w:ascii="Verdana" w:hAnsi="Verdana"/>
-          <w:sz w:val="20"/>
-          <w:szCs w:val="20"/>
-        </w:rPr>
-        <w:t>Parent termination</w:t>
-      </w:r>
-    </w:p>
-    <w:p>
-      <w:pPr>
-        <w:pStyle w:val="ListParagraph"/>
-        <w:numPr>
-          <w:ilvl w:val="0"/>
-          <w:numId w:val="5"/>
-        </w:numPr>
-        <w:rPr>
-          <w:rFonts w:ascii="Verdana" w:hAnsi="Verdana"/>
-          <w:sz w:val="20"/>
-          <w:szCs w:val="20"/>
-        </w:rPr>
-      </w:pPr>
-      <w:r>
-        <w:rPr>
-          <w:rFonts w:ascii="Verdana" w:hAnsi="Verdana"/>
-          <w:sz w:val="20"/>
-          <w:szCs w:val="20"/>
-        </w:rPr>
-        <w:t>I/O failure.</w:t>
-      </w:r>
-    </w:p>
-    <w:p>
-      <w:pPr>
-        <w:pStyle w:val="ListParagraph"/>
-        <w:numPr>
-          <w:ilvl w:val="0"/>
-          <w:numId w:val="6"/>
-        </w:numPr>
-        <w:rPr>
-          <w:rFonts w:ascii="Verdana" w:hAnsi="Verdana"/>
-          <w:sz w:val="20"/>
-          <w:szCs w:val="20"/>
-        </w:rPr>
-      </w:pPr>
-      <w:r>
-        <w:rPr>
-          <w:rFonts w:ascii="Verdana" w:hAnsi="Verdana"/>
-          <w:sz w:val="20"/>
-          <w:szCs w:val="20"/>
-        </w:rPr>
-        <w:t>What is process migration?</w:t>
-      </w:r>
-    </w:p>
-    <w:p>
-      <w:pPr>
-        <w:pStyle w:val="ListParagraph"/>
-        <w:numPr>
-          <w:ilvl w:val="0"/>
-          <w:numId w:val="6"/>
-        </w:numPr>
-        <w:rPr>
-          <w:rFonts w:ascii="Verdana" w:hAnsi="Verdana"/>
-          <w:sz w:val="20"/>
-          <w:szCs w:val="20"/>
-        </w:rPr>
-      </w:pPr>
-      <w:r>
-        <w:rPr>
-          <w:rFonts w:ascii="Verdana" w:hAnsi="Verdana"/>
-          <w:sz w:val="20"/>
-          <w:szCs w:val="20"/>
-        </w:rPr>
-        <w:t>Explain memory partitions, paging and segmentation.</w:t>
-      </w:r>
-    </w:p>
-    <w:p>
-      <w:pPr>
-        <w:pStyle w:val="ListParagraph"/>
-        <w:numPr>
-          <w:ilvl w:val="0"/>
-          <w:numId w:val="6"/>
-        </w:numPr>
-        <w:rPr>
-          <w:rFonts w:ascii="Verdana" w:hAnsi="Verdana"/>
-          <w:sz w:val="20"/>
-          <w:szCs w:val="20"/>
-        </w:rPr>
-      </w:pPr>
-      <w:r>
-        <w:rPr>
-          <w:rFonts w:ascii="Verdana" w:hAnsi="Verdana"/>
-          <w:sz w:val="20"/>
-          <w:szCs w:val="20"/>
-        </w:rPr>
-        <w:t>What is monitor?</w:t>
-      </w:r>
-    </w:p>
-    <w:p>
-      <w:pPr>
-        <w:pStyle w:val="ListParagraph"/>
-        <w:numPr>
-          <w:ilvl w:val="0"/>
-          <w:numId w:val="6"/>
-        </w:numPr>
-        <w:rPr>
-          <w:rFonts w:ascii="Verdana" w:hAnsi="Verdana"/>
-          <w:sz w:val="20"/>
-          <w:szCs w:val="20"/>
-        </w:rPr>
-      </w:pPr>
-      <w:r>
-        <w:rPr>
-          <w:rFonts w:ascii="Verdana" w:hAnsi="Verdana"/>
-          <w:sz w:val="20"/>
-          <w:szCs w:val="20"/>
-        </w:rPr>
         <w:t>What is difference between semaphore and monitor?</w:t>
       </w:r>
     </w:p>
@@ -7716,8 +9019,6 @@
           <w:szCs w:val="20"/>
         </w:rPr>
       </w:pPr>
-      <w:bookmarkStart w:id="0" w:name="_GoBack"/>
-      <w:bookmarkEnd w:id="0"/>
     </w:p>
     <w:sectPr>
       <w:pgSz w:w="12240" w:h="15840"/>
@@ -7937,7 +9238,7 @@
         <w:rFonts w:ascii="Courier New" w:hAnsi="Courier New" w:cs="Courier New" w:hint="default"/>
       </w:rPr>
     </w:lvl>
-    <w:lvl w:ilvl="2" w:tplc="04090005" w:tentative="1">
+    <w:lvl w:ilvl="2" w:tplc="04090005">
       <w:start w:val="1"/>
       <w:numFmt w:val="bullet"/>
       <w:lvlText w:val=""/>
@@ -7949,7 +9250,7 @@
         <w:rFonts w:ascii="Wingdings" w:hAnsi="Wingdings" w:hint="default"/>
       </w:rPr>
     </w:lvl>
-    <w:lvl w:ilvl="3" w:tplc="04090001" w:tentative="1">
+    <w:lvl w:ilvl="3" w:tplc="04090001">
       <w:start w:val="1"/>
       <w:numFmt w:val="bullet"/>
       <w:lvlText w:val=""/>
@@ -8112,6 +9413,118 @@
     </w:lvl>
   </w:abstractNum>
   <w:abstractNum w:abstractNumId="4" w15:restartNumberingAfterBreak="0">
+    <w:nsid w:val="18B87F5E"/>
+    <w:multiLevelType w:val="hybridMultilevel"/>
+    <w:tmpl w:val="D76E3C4E"/>
+    <w:lvl w:ilvl="0" w:tplc="50FE7578">
+      <w:numFmt w:val="bullet"/>
+      <w:lvlText w:val=""/>
+      <w:lvlJc w:val="left"/>
+      <w:pPr>
+        <w:ind w:left="720" w:hanging="360"/>
+      </w:pPr>
+      <w:rPr>
+        <w:rFonts w:ascii="Symbol" w:eastAsiaTheme="minorHAnsi" w:hAnsi="Symbol" w:cstheme="minorBidi" w:hint="default"/>
+      </w:rPr>
+    </w:lvl>
+    <w:lvl w:ilvl="1" w:tplc="04090003" w:tentative="1">
+      <w:start w:val="1"/>
+      <w:numFmt w:val="bullet"/>
+      <w:lvlText w:val="o"/>
+      <w:lvlJc w:val="left"/>
+      <w:pPr>
+        <w:ind w:left="1440" w:hanging="360"/>
+      </w:pPr>
+      <w:rPr>
+        <w:rFonts w:ascii="Courier New" w:hAnsi="Courier New" w:cs="Courier New" w:hint="default"/>
+      </w:rPr>
+    </w:lvl>
+    <w:lvl w:ilvl="2" w:tplc="04090005" w:tentative="1">
+      <w:start w:val="1"/>
+      <w:numFmt w:val="bullet"/>
+      <w:lvlText w:val=""/>
+      <w:lvlJc w:val="left"/>
+      <w:pPr>
+        <w:ind w:left="2160" w:hanging="360"/>
+      </w:pPr>
+      <w:rPr>
+        <w:rFonts w:ascii="Wingdings" w:hAnsi="Wingdings" w:hint="default"/>
+      </w:rPr>
+    </w:lvl>
+    <w:lvl w:ilvl="3" w:tplc="04090001" w:tentative="1">
+      <w:start w:val="1"/>
+      <w:numFmt w:val="bullet"/>
+      <w:lvlText w:val=""/>
+      <w:lvlJc w:val="left"/>
+      <w:pPr>
+        <w:ind w:left="2880" w:hanging="360"/>
+      </w:pPr>
+      <w:rPr>
+        <w:rFonts w:ascii="Symbol" w:hAnsi="Symbol" w:hint="default"/>
+      </w:rPr>
+    </w:lvl>
+    <w:lvl w:ilvl="4" w:tplc="04090003" w:tentative="1">
+      <w:start w:val="1"/>
+      <w:numFmt w:val="bullet"/>
+      <w:lvlText w:val="o"/>
+      <w:lvlJc w:val="left"/>
+      <w:pPr>
+        <w:ind w:left="3600" w:hanging="360"/>
+      </w:pPr>
+      <w:rPr>
+        <w:rFonts w:ascii="Courier New" w:hAnsi="Courier New" w:cs="Courier New" w:hint="default"/>
+      </w:rPr>
+    </w:lvl>
+    <w:lvl w:ilvl="5" w:tplc="04090005" w:tentative="1">
+      <w:start w:val="1"/>
+      <w:numFmt w:val="bullet"/>
+      <w:lvlText w:val=""/>
+      <w:lvlJc w:val="left"/>
+      <w:pPr>
+        <w:ind w:left="4320" w:hanging="360"/>
+      </w:pPr>
+      <w:rPr>
+        <w:rFonts w:ascii="Wingdings" w:hAnsi="Wingdings" w:hint="default"/>
+      </w:rPr>
+    </w:lvl>
+    <w:lvl w:ilvl="6" w:tplc="04090001" w:tentative="1">
+      <w:start w:val="1"/>
+      <w:numFmt w:val="bullet"/>
+      <w:lvlText w:val=""/>
+      <w:lvlJc w:val="left"/>
+      <w:pPr>
+        <w:ind w:left="5040" w:hanging="360"/>
+      </w:pPr>
+      <w:rPr>
+        <w:rFonts w:ascii="Symbol" w:hAnsi="Symbol" w:hint="default"/>
+      </w:rPr>
+    </w:lvl>
+    <w:lvl w:ilvl="7" w:tplc="04090003" w:tentative="1">
+      <w:start w:val="1"/>
+      <w:numFmt w:val="bullet"/>
+      <w:lvlText w:val="o"/>
+      <w:lvlJc w:val="left"/>
+      <w:pPr>
+        <w:ind w:left="5760" w:hanging="360"/>
+      </w:pPr>
+      <w:rPr>
+        <w:rFonts w:ascii="Courier New" w:hAnsi="Courier New" w:cs="Courier New" w:hint="default"/>
+      </w:rPr>
+    </w:lvl>
+    <w:lvl w:ilvl="8" w:tplc="04090005" w:tentative="1">
+      <w:start w:val="1"/>
+      <w:numFmt w:val="bullet"/>
+      <w:lvlText w:val=""/>
+      <w:lvlJc w:val="left"/>
+      <w:pPr>
+        <w:ind w:left="6480" w:hanging="360"/>
+      </w:pPr>
+      <w:rPr>
+        <w:rFonts w:ascii="Wingdings" w:hAnsi="Wingdings" w:hint="default"/>
+      </w:rPr>
+    </w:lvl>
+  </w:abstractNum>
+  <w:abstractNum w:abstractNumId="5" w15:restartNumberingAfterBreak="0">
     <w:nsid w:val="46FD1D5E"/>
     <w:multiLevelType w:val="hybridMultilevel"/>
     <w:tmpl w:val="06705542"/>
@@ -8200,7 +9613,7 @@
       </w:pPr>
     </w:lvl>
   </w:abstractNum>
-  <w:abstractNum w:abstractNumId="5" w15:restartNumberingAfterBreak="0">
+  <w:abstractNum w:abstractNumId="6" w15:restartNumberingAfterBreak="0">
     <w:nsid w:val="4792652D"/>
     <w:multiLevelType w:val="hybridMultilevel"/>
     <w:tmpl w:val="CBE2255E"/>
@@ -8289,7 +9702,7 @@
       </w:pPr>
     </w:lvl>
   </w:abstractNum>
-  <w:abstractNum w:abstractNumId="6" w15:restartNumberingAfterBreak="0">
+  <w:abstractNum w:abstractNumId="7" w15:restartNumberingAfterBreak="0">
     <w:nsid w:val="709C7023"/>
     <w:multiLevelType w:val="hybridMultilevel"/>
     <w:tmpl w:val="A112B05A"/>
@@ -8378,7 +9791,7 @@
       </w:pPr>
     </w:lvl>
   </w:abstractNum>
-  <w:abstractNum w:abstractNumId="7" w15:restartNumberingAfterBreak="0">
+  <w:abstractNum w:abstractNumId="8" w15:restartNumberingAfterBreak="0">
     <w:nsid w:val="7EC52EBD"/>
     <w:multiLevelType w:val="hybridMultilevel"/>
     <w:tmpl w:val="4AA85CBA"/>
@@ -8468,13 +9881,13 @@
     </w:lvl>
   </w:abstractNum>
   <w:num w:numId="1">
-    <w:abstractNumId w:val="5"/>
+    <w:abstractNumId w:val="6"/>
   </w:num>
   <w:num w:numId="2">
     <w:abstractNumId w:val="0"/>
   </w:num>
   <w:num w:numId="3">
-    <w:abstractNumId w:val="7"/>
+    <w:abstractNumId w:val="8"/>
   </w:num>
   <w:num w:numId="4">
     <w:abstractNumId w:val="1"/>
@@ -8483,13 +9896,16 @@
     <w:abstractNumId w:val="2"/>
   </w:num>
   <w:num w:numId="6">
-    <w:abstractNumId w:val="4"/>
+    <w:abstractNumId w:val="5"/>
   </w:num>
   <w:num w:numId="7">
     <w:abstractNumId w:val="3"/>
   </w:num>
   <w:num w:numId="8">
-    <w:abstractNumId w:val="6"/>
+    <w:abstractNumId w:val="7"/>
+  </w:num>
+  <w:num w:numId="9">
+    <w:abstractNumId w:val="4"/>
   </w:num>
 </w:numbering>
 </file>
@@ -9218,7 +10634,7 @@
 </file>
 
 <file path=customXml/itemProps1.xml><?xml version="1.0" encoding="utf-8"?>
-<ds:datastoreItem xmlns:ds="http://schemas.openxmlformats.org/officeDocument/2006/customXml" ds:itemID="{F0995E78-0158-44D9-A266-863B7FCF8C6F}">
+<ds:datastoreItem xmlns:ds="http://schemas.openxmlformats.org/officeDocument/2006/customXml" ds:itemID="{C90BDB4D-0F40-4564-90D6-4E3FA74CE88D}">
   <ds:schemaRefs>
     <ds:schemaRef ds:uri="http://schemas.openxmlformats.org/officeDocument/2006/bibliography"/>
   </ds:schemaRefs>

</xml_diff>

<commit_message>
Signal and re entrant example
</commit_message>
<xml_diff>
--- a/C++ Interview.docx
+++ b/C++ Interview.docx
@@ -10829,8 +10829,6 @@
         </w:rPr>
         <w:t>Spin lock</w:t>
       </w:r>
-      <w:bookmarkStart w:id="0" w:name="_GoBack"/>
-      <w:bookmarkEnd w:id="0"/>
     </w:p>
     <w:p>
       <w:pPr>
@@ -11007,6 +11005,33 @@
           <w:szCs w:val="20"/>
         </w:rPr>
       </w:pPr>
+      <w:hyperlink r:id="rId12" w:history="1">
+        <w:r>
+          <w:rPr>
+            <w:rStyle w:val="Hyperlink"/>
+            <w:rFonts w:ascii="Calibri" w:hAnsi="Calibri"/>
+            <w:sz w:val="20"/>
+            <w:szCs w:val="20"/>
+          </w:rPr>
+          <w:t>http://www.csl.mtu.edu/cs4411.ck/www/NOTES/signal/kill.html</w:t>
+        </w:r>
+      </w:hyperlink>
+    </w:p>
+    <w:p>
+      <w:pPr>
+        <w:pStyle w:val="ListParagraph"/>
+        <w:numPr>
+          <w:ilvl w:val="0"/>
+          <w:numId w:val="11"/>
+        </w:numPr>
+        <w:rPr>
+          <w:rFonts w:ascii="Calibri" w:hAnsi="Calibri"/>
+          <w:sz w:val="20"/>
+          <w:szCs w:val="20"/>
+        </w:rPr>
+      </w:pPr>
+      <w:bookmarkStart w:id="0" w:name="_GoBack"/>
+      <w:bookmarkEnd w:id="0"/>
     </w:p>
     <w:sectPr>
       <w:pgSz w:w="12240" w:h="15840"/>
@@ -12898,7 +12923,7 @@
 </file>
 
 <file path=customXml/itemProps1.xml><?xml version="1.0" encoding="utf-8"?>
-<ds:datastoreItem xmlns:ds="http://schemas.openxmlformats.org/officeDocument/2006/customXml" ds:itemID="{2A63E666-5BD3-43D7-A447-3B0F8F911BA0}">
+<ds:datastoreItem xmlns:ds="http://schemas.openxmlformats.org/officeDocument/2006/customXml" ds:itemID="{6AD5BCA1-24D7-4C09-A6E8-696B82E55C8C}">
   <ds:schemaRefs>
     <ds:schemaRef ds:uri="http://schemas.openxmlformats.org/officeDocument/2006/bibliography"/>
   </ds:schemaRefs>

</xml_diff>